<commit_message>
test new model versions with prediction
</commit_message>
<xml_diff>
--- a/Writing/Gorham et al 20XX.docx
+++ b/Writing/Gorham et al 20XX.docx
@@ -6,16 +6,10 @@
       <w:pPr>
         <w:pStyle w:val="Heading1"/>
       </w:pPr>
-      <w:r>
-        <w:t xml:space="preserve">Analytical reference points for </w:t>
-      </w:r>
-      <w:proofErr w:type="gramStart"/>
-      <w:r>
-        <w:t>data-limited</w:t>
-      </w:r>
-      <w:proofErr w:type="gramEnd"/>
-      <w:r>
-        <w:t xml:space="preserve"> </w:t>
+      <w:bookmarkStart w:id="0" w:name="_Hlk66124503"/>
+      <w:bookmarkEnd w:id="0"/>
+      <w:r>
+        <w:t xml:space="preserve">Analytical reference points for data-limited </w:t>
       </w:r>
       <w:r>
         <w:t>Carcharhinid</w:t>
@@ -151,21 +145,7 @@
         <w:rPr>
           <w:lang w:val="en-CA"/>
         </w:rPr>
-        <w:t>The last decade has seen growing global concern about the status of elasmobranch populations, particularly due to their intrinsic sensitivity to fishing impacts and their very low population growth rates (</w:t>
-      </w:r>
-      <w:proofErr w:type="spellStart"/>
-      <w:r>
-        <w:rPr>
-          <w:lang w:val="en-CA"/>
-        </w:rPr>
-        <w:t>Dulvy</w:t>
-      </w:r>
-      <w:proofErr w:type="spellEnd"/>
-      <w:r>
-        <w:rPr>
-          <w:lang w:val="en-CA"/>
-        </w:rPr>
-        <w:t xml:space="preserve"> et al. 2014)</w:t>
+        <w:t>The last decade has seen growing global concern about the status of elasmobranch populations, particularly due to their intrinsic sensitivity to fishing impacts and their very low population growth rates (Dulvy et al. 2014)</w:t>
       </w:r>
       <w:r>
         <w:rPr>
@@ -237,15 +217,7 @@
         </w:numPr>
       </w:pPr>
       <w:r>
-        <w:t>coastal shark populations in the Atlantic have declined by as much as 85% in the past two decades (</w:t>
-      </w:r>
-      <w:proofErr w:type="spellStart"/>
-      <w:r>
-        <w:t>Camhi</w:t>
-      </w:r>
-      <w:proofErr w:type="spellEnd"/>
-      <w:r>
-        <w:t>, 1999; Baum et al., 2003).</w:t>
+        <w:t>coastal shark populations in the Atlantic have declined by as much as 85% in the past two decades (Camhi, 1999; Baum et al., 2003).</w:t>
       </w:r>
     </w:p>
     <w:p>
@@ -315,23 +287,7 @@
         <w:t>chondrichthyan fishes are a particularly data limited group</w:t>
       </w:r>
       <w:r>
-        <w:t xml:space="preserve"> (Barker &amp; </w:t>
-      </w:r>
-      <w:proofErr w:type="spellStart"/>
-      <w:r>
-        <w:t>Schuessel</w:t>
-      </w:r>
-      <w:proofErr w:type="spellEnd"/>
-      <w:r>
-        <w:t xml:space="preserve"> </w:t>
-      </w:r>
-      <w:proofErr w:type="gramStart"/>
-      <w:r>
-        <w:t>2005..</w:t>
-      </w:r>
-      <w:proofErr w:type="gramEnd"/>
-      <w:r>
-        <w:t xml:space="preserve"> others)</w:t>
+        <w:t xml:space="preserve"> (Barker &amp; Schuessel 2005.. others)</w:t>
       </w:r>
       <w:r>
         <w:t xml:space="preserve">, which explains why most stocks worldwide have not been assessed with formal fisheries stock assessment methods </w:t>
@@ -732,15 +688,7 @@
         </w:numPr>
       </w:pPr>
       <w:r>
-        <w:t xml:space="preserve">Body size and age at maturity can be used to predict </w:t>
-      </w:r>
-      <w:proofErr w:type="spellStart"/>
-      <w:r>
-        <w:t>Rmax</w:t>
-      </w:r>
-      <w:proofErr w:type="spellEnd"/>
-      <w:r>
-        <w:t xml:space="preserve"> </w:t>
+        <w:t xml:space="preserve">Body size and age at maturity can be used to predict Rmax </w:t>
       </w:r>
       <w:r>
         <w:fldChar w:fldCharType="begin" w:fldLock="1"/>
@@ -770,13 +718,8 @@
         </w:numPr>
       </w:pPr>
       <w:r>
-        <w:t xml:space="preserve">Why use modelling to predict unknown life history </w:t>
-      </w:r>
-      <w:proofErr w:type="gramStart"/>
-      <w:r>
-        <w:t>traits ?</w:t>
-      </w:r>
-      <w:proofErr w:type="gramEnd"/>
+        <w:t>Why use modelling to predict unknown life history traits ?</w:t>
+      </w:r>
     </w:p>
     <w:p>
       <w:pPr>
@@ -950,54 +893,30 @@
         <w:pStyle w:val="ListParagraph"/>
         <w:numPr>
           <w:ilvl w:val="0"/>
-          <w:numId w:val="7"/>
+          <w:numId w:val="4"/>
         </w:numPr>
         <w:spacing w:after="0"/>
       </w:pPr>
       <w:r>
-        <w:t xml:space="preserve">Add notes from </w:t>
-      </w:r>
-      <w:r>
-        <w:t>Ch3 Notes</w:t>
-      </w:r>
-    </w:p>
-    <w:p>
-      <w:pPr>
-        <w:pStyle w:val="ListParagraph"/>
-        <w:numPr>
-          <w:ilvl w:val="0"/>
-          <w:numId w:val="7"/>
-        </w:numPr>
-        <w:spacing w:after="0"/>
-      </w:pPr>
-    </w:p>
-    <w:p>
-      <w:pPr>
-        <w:spacing w:after="0"/>
-      </w:pPr>
-      <w:r>
-        <w:t>Part 1: Data Collection</w:t>
-      </w:r>
-    </w:p>
-    <w:p>
-      <w:pPr>
-        <w:spacing w:after="0"/>
-      </w:pPr>
-    </w:p>
-    <w:p>
-      <w:pPr>
-        <w:spacing w:after="0"/>
-      </w:pPr>
-      <w:r>
-        <w:t xml:space="preserve">Part 2: Model fecundity, </w:t>
-      </w:r>
-      <w:proofErr w:type="gramStart"/>
-      <w:r>
-        <w:t>mortality</w:t>
-      </w:r>
-      <w:proofErr w:type="gramEnd"/>
-      <w:r>
-        <w:t xml:space="preserve"> and maturity parameters</w:t>
+        <w:t xml:space="preserve">It’s ok to calculate parameters you don’t have based on known relationship to parameters you do have, based on previous empirical work </w:t>
+      </w:r>
+      <w:r>
+        <w:fldChar w:fldCharType="begin" w:fldLock="1"/>
+      </w:r>
+      <w:r>
+        <w:instrText>ADDIN CSL_CITATION {"citationItems":[{"id":"ITEM-1","itemData":{"DOI":"10.1016/bs.amb.2017.08.001","ISBN":"9780128123942","ISSN":"21625875","abstract":"Elasmobranchs play critically important ecological roles throughout the world's oceans, yet in many cases, their slow life histories and interactions with fisheries makes them particularly susceptible to exploitation. Management for these species requires robust scientific input, and mathematical models are the backbone of science-based management. In this chapter, we provide an introductory overview of the use of mathematical models to estimate shark abundance. First, we discuss life history models that are used to understand the basic biology of elasmobranchs. Second, we cover population dynamics models, which are used to make inferences regarding population trend, size, and risk of extinction. Finally, we provide examples of applied models used to assess the status of elasmobranchs in the Northeast Pacific Ocean to guide management for these species. This chapter is not a comprehensive review of quantitative methods, but rather introduces various mathematical tools in fisheries management, with a focus on shark management in the Northeast Pacific Ocean.","author":[{"dropping-particle":"","family":"Kacev","given":"Dovi","non-dropping-particle":"","parse-names":false,"suffix":""},{"dropping-particle":"","family":"Sippel","given":"Timothy J.","non-dropping-particle":"","parse-names":false,"suffix":""},{"dropping-particle":"","family":"Kinney","given":"Michael J.","non-dropping-particle":"","parse-names":false,"suffix":""},{"dropping-particle":"","family":"Pardo","given":"Sebastián A.","non-dropping-particle":"","parse-names":false,"suffix":""},{"dropping-particle":"","family":"Mull","given":"Christopher G.","non-dropping-particle":"","parse-names":false,"suffix":""}],"chapter-number":"Chapter 3","container-title":"Advances in Marine Biology Vol. 78","editor":[{"dropping-particle":"","family":"Larson","given":"Shawn E","non-dropping-particle":"","parse-names":false,"suffix":""},{"dropping-particle":"","family":"Lowry","given":"Dayv","non-dropping-particle":"","parse-names":false,"suffix":""}],"id":"ITEM-1","issued":{"date-parts":[["2017"]]},"page":"45-87","publisher":"Academic Press","publisher-place":"Oxford","title":"An Introduction to Modelling Abundance and Life History Parameters in Shark Populations","type":"chapter","volume":"78"},"uris":["http://www.mendeley.com/documents/?uuid=e49073ad-10e5-42f6-857c-e8d690fe35d5"]}],"mendeley":{"formattedCitation":"(Kacev et al., 2017)","plainTextFormattedCitation":"(Kacev et al., 2017)","previouslyFormattedCitation":"(Kacev et al., 2017)"},"properties":{"noteIndex":0},"schema":"https://github.com/citation-style-language/schema/raw/master/csl-citation.json"}</w:instrText>
+      </w:r>
+      <w:r>
+        <w:fldChar w:fldCharType="separate"/>
+      </w:r>
+      <w:r>
+        <w:rPr>
+          <w:noProof/>
+        </w:rPr>
+        <w:t>(Kacev et al., 2017)</w:t>
+      </w:r>
+      <w:r>
+        <w:fldChar w:fldCharType="end"/>
       </w:r>
     </w:p>
     <w:p>
@@ -1010,7 +929,28 @@
         <w:spacing w:after="0"/>
       </w:pPr>
       <w:r>
-        <w:t xml:space="preserve">It’s ok to calculate parameters you don’t have based on known relationship to parameters you do have, based on previous empirical work </w:t>
+        <w:t xml:space="preserve">Previous studies have also used data from better-studied species to model life history parameters of data-poor shark species </w:t>
+      </w:r>
+      <w:r>
+        <w:fldChar w:fldCharType="begin" w:fldLock="1"/>
+      </w:r>
+      <w:r>
+        <w:instrText>ADDIN CSL_CITATION {"citationItems":[{"id":"ITEM-1","itemData":{"author":[{"dropping-particle":"","family":"Jiao","given":"Yan","non-dropping-particle":"","parse-names":false,"suffix":""},{"dropping-particle":"","family":"Cortés","given":"Enric","non-dropping-particle":"","parse-names":false,"suffix":""},{"dropping-particle":"","family":"Andrews","given":"Kate","non-dropping-particle":"","parse-names":false,"suffix":""},{"dropping-particle":"","family":"Guo","given":"Feng","non-dropping-particle":"","parse-names":false,"suffix":""}],"container-title":"Ecological Applications","id":"ITEM-1","issue":"7","issued":{"date-parts":[["2011"]]},"page":"2691-2708","title":"Poor-data and data-poor species stock assessment using a Bayesian hierarchical approach","type":"article-journal","volume":"21"},"uris":["http://www.mendeley.com/documents/?uuid=ddaddad9-a3d7-47fd-8288-e88b7822801b"]}],"mendeley":{"formattedCitation":"(Jiao et al., 2011)","plainTextFormattedCitation":"(Jiao et al., 2011)","previouslyFormattedCitation":"(Jiao et al., 2011)"},"properties":{"noteIndex":0},"schema":"https://github.com/citation-style-language/schema/raw/master/csl-citation.json"}</w:instrText>
+      </w:r>
+      <w:r>
+        <w:fldChar w:fldCharType="separate"/>
+      </w:r>
+      <w:r>
+        <w:rPr>
+          <w:noProof/>
+        </w:rPr>
+        <w:t>(Jiao et al., 2011)</w:t>
+      </w:r>
+      <w:r>
+        <w:fldChar w:fldCharType="end"/>
+      </w:r>
+      <w:r>
+        <w:t xml:space="preserve"> robin hood approach </w:t>
       </w:r>
       <w:r>
         <w:fldChar w:fldCharType="begin" w:fldLock="1"/>
@@ -1038,49 +978,35 @@
           <w:ilvl w:val="0"/>
           <w:numId w:val="4"/>
         </w:numPr>
+      </w:pPr>
+      <w:r>
+        <w:t xml:space="preserve">Bayesian hierarchical methods are great for data-poor species bc they allow you to borrow strength from species with good-quality data </w:t>
+      </w:r>
+      <w:r>
+        <w:fldChar w:fldCharType="begin" w:fldLock="1"/>
+      </w:r>
+      <w:r>
+        <w:instrText>ADDIN CSL_CITATION {"citationItems":[{"id":"ITEM-1","itemData":{"author":[{"dropping-particle":"","family":"Jiao","given":"Yan","non-dropping-particle":"","parse-names":false,"suffix":""},{"dropping-particle":"","family":"Cortés","given":"Enric","non-dropping-particle":"","parse-names":false,"suffix":""},{"dropping-particle":"","family":"Andrews","given":"Kate","non-dropping-particle":"","parse-names":false,"suffix":""},{"dropping-particle":"","family":"Guo","given":"Feng","non-dropping-particle":"","parse-names":false,"suffix":""}],"container-title":"Ecological Applications","id":"ITEM-1","issue":"7","issued":{"date-parts":[["2011"]]},"page":"2691-2708","title":"Poor-data and data-poor species stock assessment using a Bayesian hierarchical approach","type":"article-journal","volume":"21"},"uris":["http://www.mendeley.com/documents/?uuid=ddaddad9-a3d7-47fd-8288-e88b7822801b"]}],"mendeley":{"formattedCitation":"(Jiao et al., 2011)","plainTextFormattedCitation":"(Jiao et al., 2011)","previouslyFormattedCitation":"(Jiao et al., 2011)"},"properties":{"noteIndex":0},"schema":"https://github.com/citation-style-language/schema/raw/master/csl-citation.json"}</w:instrText>
+      </w:r>
+      <w:r>
+        <w:fldChar w:fldCharType="separate"/>
+      </w:r>
+      <w:r>
+        <w:rPr>
+          <w:noProof/>
+        </w:rPr>
+        <w:t>(Jiao et al., 2011)</w:t>
+      </w:r>
+      <w:r>
+        <w:fldChar w:fldCharType="end"/>
+      </w:r>
+    </w:p>
+    <w:p>
+      <w:pPr>
         <w:spacing w:after="0"/>
       </w:pPr>
       <w:r>
-        <w:t xml:space="preserve">Previous studies have also used data from better-studied species to model life history parameters of data-poor shark species </w:t>
-      </w:r>
-      <w:r>
-        <w:fldChar w:fldCharType="begin" w:fldLock="1"/>
-      </w:r>
-      <w:r>
-        <w:instrText>ADDIN CSL_CITATION {"citationItems":[{"id":"ITEM-1","itemData":{"author":[{"dropping-particle":"","family":"Jiao","given":"Yan","non-dropping-particle":"","parse-names":false,"suffix":""},{"dropping-particle":"","family":"Cortés","given":"Enric","non-dropping-particle":"","parse-names":false,"suffix":""},{"dropping-particle":"","family":"Andrews","given":"Kate","non-dropping-particle":"","parse-names":false,"suffix":""},{"dropping-particle":"","family":"Guo","given":"Feng","non-dropping-particle":"","parse-names":false,"suffix":""}],"container-title":"Ecological Applications","id":"ITEM-1","issue":"7","issued":{"date-parts":[["2011"]]},"page":"2691-2708","title":"Poor-data and data-poor species stock assessment using a Bayesian hierarchical approach","type":"article-journal","volume":"21"},"uris":["http://www.mendeley.com/documents/?uuid=ddaddad9-a3d7-47fd-8288-e88b7822801b"]}],"mendeley":{"formattedCitation":"(Jiao et al., 2011)","plainTextFormattedCitation":"(Jiao et al., 2011)","previouslyFormattedCitation":"(Jiao et al., 2011)"},"properties":{"noteIndex":0},"schema":"https://github.com/citation-style-language/schema/raw/master/csl-citation.json"}</w:instrText>
-      </w:r>
-      <w:r>
-        <w:fldChar w:fldCharType="separate"/>
-      </w:r>
-      <w:r>
-        <w:rPr>
-          <w:noProof/>
-        </w:rPr>
-        <w:t>(Jiao et al., 2011)</w:t>
-      </w:r>
-      <w:r>
-        <w:fldChar w:fldCharType="end"/>
-      </w:r>
-      <w:r>
-        <w:t xml:space="preserve"> robin hood approach </w:t>
-      </w:r>
-      <w:r>
-        <w:fldChar w:fldCharType="begin" w:fldLock="1"/>
-      </w:r>
-      <w:r>
-        <w:instrText>ADDIN CSL_CITATION {"citationItems":[{"id":"ITEM-1","itemData":{"DOI":"10.1016/bs.amb.2017.08.001","ISBN":"9780128123942","ISSN":"21625875","abstract":"Elasmobranchs play critically important ecological roles throughout the world's oceans, yet in many cases, their slow life histories and interactions with fisheries makes them particularly susceptible to exploitation. Management for these species requires robust scientific input, and mathematical models are the backbone of science-based management. In this chapter, we provide an introductory overview of the use of mathematical models to estimate shark abundance. First, we discuss life history models that are used to understand the basic biology of elasmobranchs. Second, we cover population dynamics models, which are used to make inferences regarding population trend, size, and risk of extinction. Finally, we provide examples of applied models used to assess the status of elasmobranchs in the Northeast Pacific Ocean to guide management for these species. This chapter is not a comprehensive review of quantitative methods, but rather introduces various mathematical tools in fisheries management, with a focus on shark management in the Northeast Pacific Ocean.","author":[{"dropping-particle":"","family":"Kacev","given":"Dovi","non-dropping-particle":"","parse-names":false,"suffix":""},{"dropping-particle":"","family":"Sippel","given":"Timothy J.","non-dropping-particle":"","parse-names":false,"suffix":""},{"dropping-particle":"","family":"Kinney","given":"Michael J.","non-dropping-particle":"","parse-names":false,"suffix":""},{"dropping-particle":"","family":"Pardo","given":"Sebastián A.","non-dropping-particle":"","parse-names":false,"suffix":""},{"dropping-particle":"","family":"Mull","given":"Christopher G.","non-dropping-particle":"","parse-names":false,"suffix":""}],"chapter-number":"Chapter 3","container-title":"Advances in Marine Biology Vol. 78","editor":[{"dropping-particle":"","family":"Larson","given":"Shawn E","non-dropping-particle":"","parse-names":false,"suffix":""},{"dropping-particle":"","family":"Lowry","given":"Dayv","non-dropping-particle":"","parse-names":false,"suffix":""}],"id":"ITEM-1","issued":{"date-parts":[["2017"]]},"page":"45-87","publisher":"Academic Press","publisher-place":"Oxford","title":"An Introduction to Modelling Abundance and Life History Parameters in Shark Populations","type":"chapter","volume":"78"},"uris":["http://www.mendeley.com/documents/?uuid=e49073ad-10e5-42f6-857c-e8d690fe35d5"]}],"mendeley":{"formattedCitation":"(Kacev et al., 2017)","plainTextFormattedCitation":"(Kacev et al., 2017)","previouslyFormattedCitation":"(Kacev et al., 2017)"},"properties":{"noteIndex":0},"schema":"https://github.com/citation-style-language/schema/raw/master/csl-citation.json"}</w:instrText>
-      </w:r>
-      <w:r>
-        <w:fldChar w:fldCharType="separate"/>
-      </w:r>
-      <w:r>
-        <w:rPr>
-          <w:noProof/>
-        </w:rPr>
-        <w:t>(Kacev et al., 2017)</w:t>
-      </w:r>
-      <w:r>
-        <w:fldChar w:fldCharType="end"/>
+        <w:t>Part 1: Data Collection</w:t>
       </w:r>
     </w:p>
     <w:p>
@@ -1088,50 +1014,38 @@
         <w:pStyle w:val="ListParagraph"/>
         <w:numPr>
           <w:ilvl w:val="0"/>
-          <w:numId w:val="4"/>
+          <w:numId w:val="10"/>
         </w:numPr>
-      </w:pPr>
-      <w:r>
-        <w:t xml:space="preserve">Bayesian hierarchical methods are great for data-poor species </w:t>
-      </w:r>
-      <w:proofErr w:type="spellStart"/>
-      <w:r>
-        <w:t>bc</w:t>
-      </w:r>
-      <w:proofErr w:type="spellEnd"/>
-      <w:r>
-        <w:t xml:space="preserve"> they allow you to borrow strength from species with good-quality data </w:t>
-      </w:r>
-      <w:r>
-        <w:fldChar w:fldCharType="begin" w:fldLock="1"/>
-      </w:r>
-      <w:r>
-        <w:instrText>ADDIN CSL_CITATION {"citationItems":[{"id":"ITEM-1","itemData":{"author":[{"dropping-particle":"","family":"Jiao","given":"Yan","non-dropping-particle":"","parse-names":false,"suffix":""},{"dropping-particle":"","family":"Cortés","given":"Enric","non-dropping-particle":"","parse-names":false,"suffix":""},{"dropping-particle":"","family":"Andrews","given":"Kate","non-dropping-particle":"","parse-names":false,"suffix":""},{"dropping-particle":"","family":"Guo","given":"Feng","non-dropping-particle":"","parse-names":false,"suffix":""}],"container-title":"Ecological Applications","id":"ITEM-1","issue":"7","issued":{"date-parts":[["2011"]]},"page":"2691-2708","title":"Poor-data and data-poor species stock assessment using a Bayesian hierarchical approach","type":"article-journal","volume":"21"},"uris":["http://www.mendeley.com/documents/?uuid=ddaddad9-a3d7-47fd-8288-e88b7822801b"]}],"mendeley":{"formattedCitation":"(Jiao et al., 2011)","plainTextFormattedCitation":"(Jiao et al., 2011)","previouslyFormattedCitation":"(Jiao et al., 2011)"},"properties":{"noteIndex":0},"schema":"https://github.com/citation-style-language/schema/raw/master/csl-citation.json"}</w:instrText>
-      </w:r>
-      <w:r>
-        <w:fldChar w:fldCharType="separate"/>
-      </w:r>
-      <w:r>
-        <w:rPr>
-          <w:noProof/>
-        </w:rPr>
-        <w:t>(Jiao et al., 2011)</w:t>
-      </w:r>
-      <w:r>
-        <w:fldChar w:fldCharType="end"/>
-      </w:r>
-    </w:p>
-    <w:p>
-      <w:pPr>
         <w:spacing w:after="0"/>
       </w:pPr>
-    </w:p>
-    <w:p>
-      <w:pPr>
+      <w:r>
+        <w:t>Age-structured maturity data</w:t>
+      </w:r>
+    </w:p>
+    <w:p>
+      <w:pPr>
+        <w:pStyle w:val="ListParagraph"/>
+        <w:numPr>
+          <w:ilvl w:val="1"/>
+          <w:numId w:val="10"/>
+        </w:numPr>
         <w:spacing w:after="0"/>
       </w:pPr>
       <w:r>
-        <w:t>Part 3: Calculate alpha-hat and then limit and target reference points for each species</w:t>
+        <w:t>Stock assessments</w:t>
+      </w:r>
+    </w:p>
+    <w:p>
+      <w:pPr>
+        <w:pStyle w:val="ListParagraph"/>
+        <w:numPr>
+          <w:ilvl w:val="1"/>
+          <w:numId w:val="10"/>
+        </w:numPr>
+        <w:spacing w:after="0"/>
+      </w:pPr>
+      <w:r>
+        <w:t xml:space="preserve">Papers </w:t>
       </w:r>
     </w:p>
     <w:p>
@@ -1139,112 +1053,1531 @@
         <w:pStyle w:val="ListParagraph"/>
         <w:numPr>
           <w:ilvl w:val="0"/>
-          <w:numId w:val="4"/>
+          <w:numId w:val="10"/>
         </w:numPr>
-        <w:rPr>
-          <w:lang w:val="en-CA"/>
-        </w:rPr>
-      </w:pPr>
-      <w:r>
-        <w:rPr>
-          <w:lang w:val="en-CA"/>
-        </w:rPr>
-        <w:t xml:space="preserve">SPR level is a common proxy for MSY reference points </w:t>
-      </w:r>
-      <w:r>
-        <w:rPr>
-          <w:lang w:val="en-CA"/>
-        </w:rPr>
-        <w:fldChar w:fldCharType="begin" w:fldLock="1"/>
-      </w:r>
-      <w:r>
-        <w:rPr>
-          <w:lang w:val="en-CA"/>
-        </w:rPr>
-        <w:instrText>ADDIN CSL_CITATION {"citationItems":[{"id":"ITEM-1","itemData":{"DOI":"10.1093/icesjms/fsp225","ISBN":"10543139 (ISSN)","ISSN":"10543139","abstract":"Analytical solutions for biological reference points are derived in terms of maximum lifetime reproductive rate. This rate can be calculated directly from biological parameters of maturity, fecundity, and natural mortality or a distribution for this rate can be derived from appropriate metadata. Minimal data needs and assumptions for determining stock status are discussed. The derivations lead to a re-parameterization of the common stockâ€“recruit relationships, Bevertonâ€“Holt and Ricker, in terms of spawning potential ratio. Often, parameters in stockâ€“recruit relationships are restricted by tight prior distributions or are fixed based on a hypothesized level of stock resilience. Fixing those parameters is equivalent to specifying the biological reference points. An ability to directly calculate reference points from biological data, or a meta-analysis, without need of a full assessment model or fisheries data, makes the method an attractive option for data-poor fisheries. The derivations reveal an explicit link between the biological characteristics of a species and appropriate management. Predicted stock status for a suite of shark species was compared with recent stock assessment results, and the method successfully identified whether each stock was overfished.","author":[{"dropping-particle":"","family":"Brooks","given":"Elizabeth N.","non-dropping-particle":"","parse-names":false,"suffix":""},{"dropping-particle":"","family":"Powers","given":"Joseph E.","non-dropping-particle":"","parse-names":false,"suffix":""},{"dropping-particle":"","family":"Cortés","given":"Enric","non-dropping-particle":"","parse-names":false,"suffix":""}],"container-title":"ICES Journal of Marine Science","id":"ITEM-1","issue":"1","issued":{"date-parts":[["2010"]]},"page":"165-175","title":"Analytical reference points for age-structured models: Application to data-poor fisheries","type":"article-journal","volume":"67"},"uris":["http://www.mendeley.com/documents/?uuid=35e8dc00-5384-4fff-be1b-fca28cdc9365"]}],"mendeley":{"formattedCitation":"(Brooks et al., 2010)","plainTextFormattedCitation":"(Brooks et al., 2010)","previouslyFormattedCitation":"(Brooks et al., 2010)"},"properties":{"noteIndex":0},"schema":"https://github.com/citation-style-language/schema/raw/master/csl-citation.json"}</w:instrText>
-      </w:r>
-      <w:r>
-        <w:rPr>
-          <w:lang w:val="en-CA"/>
-        </w:rPr>
-        <w:fldChar w:fldCharType="separate"/>
-      </w:r>
-      <w:r>
-        <w:rPr>
-          <w:noProof/>
-          <w:lang w:val="en-CA"/>
-        </w:rPr>
-        <w:t>(Brooks et al., 2010)</w:t>
-      </w:r>
-      <w:r>
-        <w:rPr>
-          <w:lang w:val="en-CA"/>
-        </w:rPr>
-        <w:fldChar w:fldCharType="end"/>
-      </w:r>
+        <w:spacing w:after="0"/>
+      </w:pPr>
+      <w:r>
+        <w:t>T</w:t>
+      </w:r>
+      <w:r>
+        <w:t>rait covariates</w:t>
+      </w:r>
+    </w:p>
+    <w:p>
+      <w:pPr>
+        <w:pStyle w:val="ListParagraph"/>
+        <w:numPr>
+          <w:ilvl w:val="1"/>
+          <w:numId w:val="10"/>
+        </w:numPr>
+        <w:spacing w:after="0"/>
+      </w:pPr>
+      <w:r>
+        <w:t>How chose candidate traits</w:t>
+      </w:r>
+      <w:r>
+        <w:t xml:space="preserve"> – papers describing relationship</w:t>
+      </w:r>
+      <w:r>
+        <w:t>s between shark or fish maturity and related factors.</w:t>
+      </w:r>
+    </w:p>
+    <w:p>
+      <w:pPr>
+        <w:pStyle w:val="ListParagraph"/>
+        <w:numPr>
+          <w:ilvl w:val="1"/>
+          <w:numId w:val="10"/>
+        </w:numPr>
+        <w:spacing w:after="0"/>
+      </w:pPr>
+      <w:r>
+        <w:t>How collected candidate traits</w:t>
+      </w:r>
+    </w:p>
+    <w:p>
+      <w:pPr>
+        <w:pStyle w:val="ListParagraph"/>
+        <w:numPr>
+          <w:ilvl w:val="2"/>
+          <w:numId w:val="10"/>
+        </w:numPr>
+        <w:spacing w:after="0"/>
+      </w:pPr>
+      <w:r>
+        <w:t>fishbase</w:t>
+      </w:r>
+    </w:p>
+    <w:p>
+      <w:pPr>
+        <w:pStyle w:val="ListParagraph"/>
+        <w:numPr>
+          <w:ilvl w:val="2"/>
+          <w:numId w:val="10"/>
+        </w:numPr>
+        <w:spacing w:after="0"/>
+      </w:pPr>
+      <w:r>
+        <w:t>shark traits</w:t>
+      </w:r>
+    </w:p>
+    <w:p>
+      <w:pPr>
+        <w:pStyle w:val="ListParagraph"/>
+        <w:numPr>
+          <w:ilvl w:val="2"/>
+          <w:numId w:val="10"/>
+        </w:numPr>
+        <w:spacing w:after="0"/>
+      </w:pPr>
+      <w:r>
+        <w:t>shark refs</w:t>
+      </w:r>
+    </w:p>
+    <w:p>
+      <w:pPr>
+        <w:pStyle w:val="ListParagraph"/>
+        <w:numPr>
+          <w:ilvl w:val="2"/>
+          <w:numId w:val="10"/>
+        </w:numPr>
+        <w:spacing w:after="0"/>
+      </w:pPr>
+      <w:r>
+        <w:lastRenderedPageBreak/>
+        <w:t>google scholar</w:t>
+      </w:r>
+    </w:p>
+    <w:p/>
+    <w:p>
+      <w:r>
+        <w:t>Part 2: Modelling</w:t>
+      </w:r>
+    </w:p>
+    <w:p>
+      <w:pPr>
+        <w:spacing w:after="0"/>
+      </w:pPr>
+      <w:r>
+        <w:t>We developed a</w:t>
+      </w:r>
+      <w:r>
+        <w:t xml:space="preserve"> </w:t>
+      </w:r>
+      <w:r>
+        <w:t xml:space="preserve">Bayesian </w:t>
+      </w:r>
+      <w:r>
+        <w:t>h</w:t>
+      </w:r>
+      <w:r>
+        <w:t xml:space="preserve">ierarchical </w:t>
+      </w:r>
+      <w:r>
+        <w:t>model</w:t>
+      </w:r>
+      <w:r>
+        <w:t xml:space="preserve"> to quantify the relationship between Carcharhinid maturity ogives and candidate life history variables</w:t>
+      </w:r>
+      <w:r>
+        <w:t xml:space="preserve"> at t</w:t>
+      </w:r>
+      <w:r>
+        <w:t xml:space="preserve">he family and at the </w:t>
+      </w:r>
+      <w:r>
+        <w:t xml:space="preserve">stock scale.  Maturity ogives are specified by two variables </w:t>
+      </w:r>
+      <w:r>
+        <w:rPr>
+          <w:i/>
+          <w:iCs/>
+        </w:rPr>
+        <w:t>a</w:t>
+      </w:r>
+      <w:r>
+        <w:rPr>
+          <w:i/>
+          <w:iCs/>
+          <w:vertAlign w:val="subscript"/>
+        </w:rPr>
+        <w:t>50</w:t>
+      </w:r>
+      <w:r>
+        <w:t xml:space="preserve"> and </w:t>
+      </w:r>
+      <w:r>
+        <w:rPr>
+          <w:i/>
+          <w:iCs/>
+        </w:rPr>
+        <w:t>s</w:t>
+      </w:r>
+      <w:r>
+        <w:t xml:space="preserve"> (</w:t>
+      </w:r>
+      <w:r>
+        <w:t>equation 1</w:t>
+      </w:r>
+      <w:r>
+        <w:t>),</w:t>
+      </w:r>
+      <w:r>
+        <w:t xml:space="preserve"> where </w:t>
+      </w:r>
+      <w:r>
+        <w:rPr>
+          <w:i/>
+          <w:iCs/>
+        </w:rPr>
+        <w:t xml:space="preserve">a </w:t>
+      </w:r>
+      <w:r>
+        <w:t>is</w:t>
+      </w:r>
+      <w:r>
+        <w:rPr>
+          <w:i/>
+          <w:iCs/>
+        </w:rPr>
+        <w:t xml:space="preserve"> </w:t>
+      </w:r>
+      <w:r>
+        <w:t xml:space="preserve">age, </w:t>
+      </w:r>
+      <w:r>
+        <w:rPr>
+          <w:i/>
+          <w:iCs/>
+        </w:rPr>
+        <w:t>a</w:t>
+      </w:r>
+      <w:r>
+        <w:rPr>
+          <w:i/>
+          <w:iCs/>
+          <w:vertAlign w:val="subscript"/>
+        </w:rPr>
+        <w:t>50</w:t>
+      </w:r>
+      <w:r>
+        <w:t xml:space="preserve"> is the age at which 50% of a population of sharks achieves sexual maturity, and </w:t>
+      </w:r>
+      <w:r>
+        <w:rPr>
+          <w:i/>
+          <w:iCs/>
+        </w:rPr>
+        <w:t>s</w:t>
+      </w:r>
+      <w:r>
+        <w:t xml:space="preserve"> describes the steepness of the ogive</w:t>
+      </w:r>
+      <w:r>
+        <w:t xml:space="preserve"> (ref)</w:t>
+      </w:r>
+      <w:r>
+        <w:t xml:space="preserve">.  </w:t>
+      </w:r>
+    </w:p>
+    <w:p>
+      <w:pPr>
+        <w:spacing w:after="0"/>
+      </w:pPr>
     </w:p>
     <w:p>
       <w:pPr>
         <w:pStyle w:val="ListParagraph"/>
         <w:numPr>
           <w:ilvl w:val="0"/>
-          <w:numId w:val="4"/>
+          <w:numId w:val="8"/>
         </w:numPr>
         <w:spacing w:after="0"/>
       </w:pPr>
-      <w:r>
-        <w:t xml:space="preserve">‘Analytical reference points relative to unfished biomass can be calculated using only the maximum lifetime reproductive rate, and the slope at the origin of the stock-recruitment curve.  These 2 parameters can be calculated in turn using </w:t>
-      </w:r>
-      <w:r>
-        <w:t xml:space="preserve">maturity at age (ma), fecundity at age (pa, the number of </w:t>
-      </w:r>
-      <w:r>
+      <m:oMath>
+        <m:r>
+          <w:rPr>
+            <w:rFonts w:ascii="Cambria Math" w:hAnsi="Cambria Math"/>
+            <w:sz w:val="28"/>
+            <w:szCs w:val="28"/>
+          </w:rPr>
+          <m:t xml:space="preserve">m= </m:t>
+        </m:r>
+        <m:f>
+          <m:fPr>
+            <m:ctrlPr>
+              <w:rPr>
+                <w:rFonts w:ascii="Cambria Math" w:hAnsi="Cambria Math"/>
+                <w:i/>
+                <w:sz w:val="28"/>
+                <w:szCs w:val="28"/>
+              </w:rPr>
+            </m:ctrlPr>
+          </m:fPr>
+          <m:num>
+            <m:r>
+              <w:rPr>
+                <w:rFonts w:ascii="Cambria Math" w:hAnsi="Cambria Math"/>
+                <w:sz w:val="28"/>
+                <w:szCs w:val="28"/>
+              </w:rPr>
+              <m:t>1</m:t>
+            </m:r>
+          </m:num>
+          <m:den>
+            <m:r>
+              <w:rPr>
+                <w:rFonts w:ascii="Cambria Math" w:hAnsi="Cambria Math"/>
+                <w:sz w:val="28"/>
+                <w:szCs w:val="28"/>
+              </w:rPr>
+              <m:t xml:space="preserve">1+ </m:t>
+            </m:r>
+            <m:sSup>
+              <m:sSupPr>
+                <m:ctrlPr>
+                  <w:rPr>
+                    <w:rFonts w:ascii="Cambria Math" w:hAnsi="Cambria Math"/>
+                    <w:i/>
+                    <w:sz w:val="28"/>
+                    <w:szCs w:val="28"/>
+                  </w:rPr>
+                </m:ctrlPr>
+              </m:sSupPr>
+              <m:e>
+                <m:r>
+                  <w:rPr>
+                    <w:rFonts w:ascii="Cambria Math" w:hAnsi="Cambria Math"/>
+                    <w:sz w:val="28"/>
+                    <w:szCs w:val="28"/>
+                  </w:rPr>
+                  <m:t>e</m:t>
+                </m:r>
+              </m:e>
+              <m:sup>
+                <m:r>
+                  <w:rPr>
+                    <w:rFonts w:ascii="Cambria Math" w:hAnsi="Cambria Math"/>
+                    <w:sz w:val="28"/>
+                    <w:szCs w:val="28"/>
+                  </w:rPr>
+                  <m:t xml:space="preserve">-s(a- </m:t>
+                </m:r>
+                <m:sSub>
+                  <m:sSubPr>
+                    <m:ctrlPr>
+                      <w:rPr>
+                        <w:rFonts w:ascii="Cambria Math" w:hAnsi="Cambria Math"/>
+                        <w:i/>
+                        <w:sz w:val="28"/>
+                        <w:szCs w:val="28"/>
+                      </w:rPr>
+                    </m:ctrlPr>
+                  </m:sSubPr>
+                  <m:e>
+                    <m:r>
+                      <w:rPr>
+                        <w:rFonts w:ascii="Cambria Math" w:hAnsi="Cambria Math"/>
+                        <w:sz w:val="28"/>
+                        <w:szCs w:val="28"/>
+                      </w:rPr>
+                      <m:t>a</m:t>
+                    </m:r>
+                  </m:e>
+                  <m:sub>
+                    <m:r>
+                      <w:rPr>
+                        <w:rFonts w:ascii="Cambria Math" w:hAnsi="Cambria Math"/>
+                        <w:sz w:val="28"/>
+                        <w:szCs w:val="28"/>
+                      </w:rPr>
+                      <m:t>50</m:t>
+                    </m:r>
+                  </m:sub>
+                </m:sSub>
+                <m:r>
+                  <w:rPr>
+                    <w:rFonts w:ascii="Cambria Math" w:hAnsi="Cambria Math"/>
+                    <w:sz w:val="28"/>
+                    <w:szCs w:val="28"/>
+                  </w:rPr>
+                  <m:t>)</m:t>
+                </m:r>
+              </m:sup>
+            </m:sSup>
+          </m:den>
+        </m:f>
+      </m:oMath>
+    </w:p>
+    <w:p>
+      <w:pPr>
+        <w:spacing w:after="0"/>
+      </w:pPr>
+    </w:p>
+    <w:p>
+      <w:pPr>
+        <w:spacing w:after="0"/>
+      </w:pPr>
+      <w:r>
+        <w:t xml:space="preserve">Both response variables were </w:t>
+      </w:r>
+      <w:r>
+        <w:t xml:space="preserve">described using Normal distributions and were estimated </w:t>
+      </w:r>
+      <w:r>
+        <w:t xml:space="preserve">simultaneously as two </w:t>
+      </w:r>
+      <w:r>
+        <w:t>levels</w:t>
+      </w:r>
+      <w:r>
+        <w:t xml:space="preserve"> within the same model</w:t>
+      </w:r>
+      <w:r>
+        <w:t xml:space="preserve">. </w:t>
+      </w:r>
+      <w:r>
+        <w:t xml:space="preserve">The distribution of </w:t>
+      </w:r>
+      <w:r>
+        <w:rPr>
+          <w:i/>
+          <w:iCs/>
+        </w:rPr>
+        <w:t>a</w:t>
+      </w:r>
+      <w:r>
+        <w:rPr>
+          <w:i/>
+          <w:iCs/>
+          <w:vertAlign w:val="subscript"/>
+        </w:rPr>
+        <w:t>50</w:t>
+      </w:r>
+      <w:r>
+        <w:rPr>
+          <w:i/>
+          <w:iCs/>
+          <w:vertAlign w:val="subscript"/>
+        </w:rPr>
+        <w:t xml:space="preserve"> </w:t>
+      </w:r>
+      <w:r>
+        <w:t xml:space="preserve">values were defined by a mean </w:t>
+      </w:r>
+      <w:r>
+        <w:rPr>
+          <w:i/>
+          <w:iCs/>
+        </w:rPr>
+        <w:t>G</w:t>
+      </w:r>
+      <w:r>
+        <w:rPr>
+          <w:i/>
+          <w:iCs/>
+          <w:vertAlign w:val="subscript"/>
+        </w:rPr>
+        <w:t>a50</w:t>
+      </w:r>
+      <w:r>
+        <w:rPr>
+          <w:i/>
+          <w:iCs/>
+        </w:rPr>
+        <w:t xml:space="preserve"> </w:t>
+      </w:r>
+      <w:r>
+        <w:t xml:space="preserve">and a standard deviation </w:t>
+      </w:r>
+      <w:r>
+        <w:rPr>
+          <w:rFonts w:cstheme="minorHAnsi"/>
+        </w:rPr>
+        <w:t>Ϭ</w:t>
+      </w:r>
+      <w:r>
+        <w:rPr>
+          <w:vertAlign w:val="subscript"/>
+        </w:rPr>
+        <w:t>a50</w:t>
+      </w:r>
+      <w:r>
+        <w:rPr>
+          <w:vertAlign w:val="subscript"/>
+        </w:rPr>
+        <w:t xml:space="preserve"> </w:t>
+      </w:r>
+      <w:r>
+        <w:t xml:space="preserve">(equation 2).  </w:t>
+      </w:r>
+      <w:r>
+        <w:rPr>
+          <w:i/>
+          <w:iCs/>
+        </w:rPr>
+        <w:t>G</w:t>
+      </w:r>
+      <w:r>
+        <w:rPr>
+          <w:i/>
+          <w:iCs/>
+          <w:vertAlign w:val="subscript"/>
+        </w:rPr>
+        <w:t>a50</w:t>
+      </w:r>
+      <w:r>
+        <w:rPr>
+          <w:i/>
+          <w:iCs/>
+        </w:rPr>
+        <w:t xml:space="preserve"> </w:t>
+      </w:r>
+      <w:r>
+        <w:t xml:space="preserve">was described as a Uniform distribution and allowed to vary between </w:t>
+      </w:r>
+      <w:r>
+        <w:t>0</w:t>
+      </w:r>
+      <w:r>
+        <w:t xml:space="preserve"> and </w:t>
+      </w:r>
+      <w:r>
+        <w:t>30</w:t>
+      </w:r>
+      <w:r>
+        <w:t xml:space="preserve">, as the range of known Carcharhinid ages at maturity are </w:t>
+      </w:r>
+      <w:r>
+        <w:t>1</w:t>
+      </w:r>
+      <w:r>
+        <w:t xml:space="preserve"> and </w:t>
+      </w:r>
+      <w:r>
+        <w:t>21</w:t>
+      </w:r>
+      <w:r>
+        <w:t xml:space="preserve"> (FishBase2020).  </w:t>
+      </w:r>
+      <w:r>
+        <w:rPr>
+          <w:rFonts w:cstheme="minorHAnsi"/>
+        </w:rPr>
+        <w:t>Ϭ</w:t>
+      </w:r>
+      <w:r>
+        <w:rPr>
+          <w:vertAlign w:val="subscript"/>
+        </w:rPr>
+        <w:t>a50</w:t>
+      </w:r>
+      <w:r>
+        <w:rPr>
+          <w:vertAlign w:val="subscript"/>
+        </w:rPr>
+        <w:t xml:space="preserve"> </w:t>
+      </w:r>
+      <w:r>
+        <w:t>was described using an Exponential distribution</w:t>
+      </w:r>
+      <w:r>
+        <w:t xml:space="preserve"> decaying from 1.  </w:t>
+      </w:r>
+    </w:p>
+    <w:p>
+      <w:pPr>
+        <w:spacing w:after="0"/>
+      </w:pPr>
+    </w:p>
+    <w:p>
+      <w:pPr>
+        <w:rPr>
+          <w:rFonts w:eastAsiaTheme="minorEastAsia"/>
+        </w:rPr>
+      </w:pPr>
+      <m:oMathPara>
+        <m:oMath>
+          <m:sSub>
+            <m:sSubPr>
+              <m:ctrlPr>
+                <w:rPr>
+                  <w:rFonts w:ascii="Cambria Math" w:eastAsiaTheme="minorEastAsia" w:hAnsi="Cambria Math"/>
+                  <w:i/>
+                </w:rPr>
+              </m:ctrlPr>
+            </m:sSubPr>
+            <m:e>
+              <m:r>
+                <w:rPr>
+                  <w:rFonts w:ascii="Cambria Math" w:eastAsiaTheme="minorEastAsia" w:hAnsi="Cambria Math"/>
+                </w:rPr>
+                <m:t>a</m:t>
+              </m:r>
+            </m:e>
+            <m:sub>
+              <m:r>
+                <w:rPr>
+                  <w:rFonts w:ascii="Cambria Math" w:eastAsiaTheme="minorEastAsia" w:hAnsi="Cambria Math"/>
+                </w:rPr>
+                <m:t xml:space="preserve">50i </m:t>
+              </m:r>
+            </m:sub>
+          </m:sSub>
+          <m:r>
+            <w:rPr>
+              <w:rFonts w:ascii="Cambria Math" w:eastAsiaTheme="minorEastAsia" w:hAnsi="Cambria Math"/>
+            </w:rPr>
+            <m:t>~ N(</m:t>
+          </m:r>
+          <m:sSub>
+            <m:sSubPr>
+              <m:ctrlPr>
+                <w:rPr>
+                  <w:rFonts w:ascii="Cambria Math" w:eastAsiaTheme="minorEastAsia" w:hAnsi="Cambria Math"/>
+                  <w:i/>
+                </w:rPr>
+              </m:ctrlPr>
+            </m:sSubPr>
+            <m:e>
+              <m:r>
+                <w:rPr>
+                  <w:rFonts w:ascii="Cambria Math" w:eastAsiaTheme="minorEastAsia" w:hAnsi="Cambria Math"/>
+                </w:rPr>
+                <m:t>Ga</m:t>
+              </m:r>
+            </m:e>
+            <m:sub>
+              <m:r>
+                <w:rPr>
+                  <w:rFonts w:ascii="Cambria Math" w:eastAsiaTheme="minorEastAsia" w:hAnsi="Cambria Math"/>
+                </w:rPr>
+                <m:t xml:space="preserve">50, </m:t>
+              </m:r>
+            </m:sub>
+          </m:sSub>
+          <m:r>
+            <w:rPr>
+              <w:rFonts w:ascii="Cambria Math" w:eastAsiaTheme="minorEastAsia" w:hAnsi="Cambria Math"/>
+            </w:rPr>
+            <m:t xml:space="preserve"> </m:t>
+          </m:r>
+          <m:sSub>
+            <m:sSubPr>
+              <m:ctrlPr>
+                <w:rPr>
+                  <w:rFonts w:ascii="Cambria Math" w:eastAsiaTheme="minorEastAsia" w:hAnsi="Cambria Math"/>
+                  <w:i/>
+                </w:rPr>
+              </m:ctrlPr>
+            </m:sSubPr>
+            <m:e>
+              <m:r>
+                <w:rPr>
+                  <w:rFonts w:ascii="Cambria Math" w:eastAsiaTheme="minorEastAsia" w:hAnsi="Cambria Math"/>
+                </w:rPr>
+                <m:t>σ</m:t>
+              </m:r>
+            </m:e>
+            <m:sub>
+              <m:r>
+                <w:rPr>
+                  <w:rFonts w:ascii="Cambria Math" w:eastAsiaTheme="minorEastAsia" w:hAnsi="Cambria Math"/>
+                </w:rPr>
+                <m:t>a</m:t>
+              </m:r>
+            </m:sub>
+          </m:sSub>
+          <m:r>
+            <w:rPr>
+              <w:rFonts w:ascii="Cambria Math" w:eastAsiaTheme="minorEastAsia" w:hAnsi="Cambria Math"/>
+            </w:rPr>
+            <m:t>)</m:t>
+          </m:r>
+        </m:oMath>
+      </m:oMathPara>
+    </w:p>
+    <w:p>
+      <w:pPr>
+        <w:rPr>
+          <w:rFonts w:eastAsiaTheme="minorEastAsia"/>
+        </w:rPr>
+      </w:pPr>
+      <m:oMathPara>
+        <m:oMath>
+          <m:sSub>
+            <m:sSubPr>
+              <m:ctrlPr>
+                <w:rPr>
+                  <w:rFonts w:ascii="Cambria Math" w:eastAsiaTheme="minorEastAsia" w:hAnsi="Cambria Math"/>
+                  <w:i/>
+                </w:rPr>
+              </m:ctrlPr>
+            </m:sSubPr>
+            <m:e>
+              <m:r>
+                <w:rPr>
+                  <w:rFonts w:ascii="Cambria Math" w:eastAsiaTheme="minorEastAsia" w:hAnsi="Cambria Math"/>
+                </w:rPr>
+                <m:t>G</m:t>
+              </m:r>
+            </m:e>
+            <m:sub>
+              <m:r>
+                <w:rPr>
+                  <w:rFonts w:ascii="Cambria Math" w:eastAsiaTheme="minorEastAsia" w:hAnsi="Cambria Math"/>
+                </w:rPr>
+                <m:t>a50</m:t>
+              </m:r>
+            </m:sub>
+          </m:sSub>
+          <m:r>
+            <w:rPr>
+              <w:rFonts w:ascii="Cambria Math" w:eastAsiaTheme="minorEastAsia" w:hAnsi="Cambria Math"/>
+            </w:rPr>
+            <m:t xml:space="preserve"> ~ Uniform(</m:t>
+          </m:r>
+          <m:r>
+            <w:rPr>
+              <w:rFonts w:ascii="Cambria Math" w:eastAsiaTheme="minorEastAsia" w:hAnsi="Cambria Math"/>
+            </w:rPr>
+            <m:t>0</m:t>
+          </m:r>
+          <m:r>
+            <w:rPr>
+              <w:rFonts w:ascii="Cambria Math" w:eastAsiaTheme="minorEastAsia" w:hAnsi="Cambria Math"/>
+            </w:rPr>
+            <m:t xml:space="preserve">, </m:t>
+          </m:r>
+          <m:r>
+            <w:rPr>
+              <w:rFonts w:ascii="Cambria Math" w:eastAsiaTheme="minorEastAsia" w:hAnsi="Cambria Math"/>
+            </w:rPr>
+            <m:t>30</m:t>
+          </m:r>
+          <m:r>
+            <w:rPr>
+              <w:rFonts w:ascii="Cambria Math" w:eastAsiaTheme="minorEastAsia" w:hAnsi="Cambria Math"/>
+            </w:rPr>
+            <m:t>)</m:t>
+          </m:r>
+        </m:oMath>
+      </m:oMathPara>
+    </w:p>
+    <w:p>
+      <w:pPr>
+        <w:rPr>
+          <w:rFonts w:eastAsiaTheme="minorEastAsia"/>
+        </w:rPr>
+      </w:pPr>
+      <m:oMathPara>
+        <m:oMath>
+          <m:sSub>
+            <m:sSubPr>
+              <m:ctrlPr>
+                <w:rPr>
+                  <w:rFonts w:ascii="Cambria Math" w:eastAsiaTheme="minorEastAsia" w:hAnsi="Cambria Math"/>
+                  <w:i/>
+                </w:rPr>
+              </m:ctrlPr>
+            </m:sSubPr>
+            <m:e>
+              <m:r>
+                <w:rPr>
+                  <w:rFonts w:ascii="Cambria Math" w:eastAsiaTheme="minorEastAsia" w:hAnsi="Cambria Math"/>
+                </w:rPr>
+                <m:t>σ</m:t>
+              </m:r>
+            </m:e>
+            <m:sub>
+              <m:r>
+                <w:rPr>
+                  <w:rFonts w:ascii="Cambria Math" w:eastAsiaTheme="minorEastAsia" w:hAnsi="Cambria Math"/>
+                </w:rPr>
+                <m:t>a50</m:t>
+              </m:r>
+            </m:sub>
+          </m:sSub>
+          <m:r>
+            <w:rPr>
+              <w:rFonts w:ascii="Cambria Math" w:eastAsiaTheme="minorEastAsia" w:hAnsi="Cambria Math"/>
+            </w:rPr>
+            <m:t xml:space="preserve"> ~ Exponential(0.5)</m:t>
+          </m:r>
+        </m:oMath>
+      </m:oMathPara>
+    </w:p>
+    <w:p>
+      <w:pPr>
+        <w:rPr>
+          <w:rFonts w:eastAsiaTheme="minorEastAsia"/>
+        </w:rPr>
+      </w:pPr>
+      <w:r>
+        <w:rPr>
+          <w:rFonts w:eastAsiaTheme="minorEastAsia"/>
+        </w:rPr>
+        <w:t xml:space="preserve">The distribution of steepness values was defined by a mean </w:t>
+      </w:r>
+      <w:r>
+        <w:rPr>
+          <w:rFonts w:eastAsiaTheme="minorEastAsia"/>
+          <w:i/>
+          <w:iCs/>
+        </w:rPr>
+        <w:t>G</w:t>
+      </w:r>
+      <w:r>
+        <w:rPr>
+          <w:rFonts w:eastAsiaTheme="minorEastAsia"/>
+          <w:i/>
+          <w:iCs/>
+          <w:vertAlign w:val="subscript"/>
+        </w:rPr>
+        <w:t>s</w:t>
+      </w:r>
+      <w:r>
+        <w:rPr>
+          <w:rFonts w:eastAsiaTheme="minorEastAsia"/>
+        </w:rPr>
+        <w:t xml:space="preserve"> and a standard deviation </w:t>
+      </w:r>
+      <w:r>
+        <w:rPr>
+          <w:rFonts w:cstheme="minorHAnsi"/>
+          <w:i/>
+          <w:iCs/>
+        </w:rPr>
+        <w:t>Ϭ</w:t>
+      </w:r>
+      <w:r>
+        <w:rPr>
+          <w:i/>
+          <w:iCs/>
+          <w:vertAlign w:val="subscript"/>
+        </w:rPr>
+        <w:t>s</w:t>
+      </w:r>
+      <w:r>
+        <w:rPr>
+          <w:rFonts w:eastAsiaTheme="minorEastAsia"/>
+        </w:rPr>
+        <w:t xml:space="preserve"> (equation 6).  The mean values of </w:t>
+      </w:r>
+      <w:r>
+        <w:rPr>
+          <w:rFonts w:eastAsiaTheme="minorEastAsia"/>
+          <w:i/>
+          <w:iCs/>
+        </w:rPr>
+        <w:t>S</w:t>
+      </w:r>
+      <w:r>
+        <w:rPr>
+          <w:rFonts w:eastAsiaTheme="minorEastAsia"/>
+          <w:i/>
+          <w:iCs/>
+        </w:rPr>
+        <w:t xml:space="preserve"> </w:t>
+      </w:r>
+      <w:r>
+        <w:rPr>
+          <w:rFonts w:eastAsiaTheme="minorEastAsia"/>
+        </w:rPr>
+        <w:t xml:space="preserve">where described using a Uniform distribution and allowed to vary between 0.01 and 10, meaning all curves must describe an increasing % maturity as age increases but can do so at different rates.  </w:t>
+      </w:r>
+    </w:p>
+    <w:p>
+      <w:pPr>
+        <w:rPr>
+          <w:rFonts w:eastAsiaTheme="minorEastAsia"/>
+        </w:rPr>
+      </w:pPr>
+      <m:oMathPara>
+        <m:oMath>
+          <m:sSub>
+            <m:sSubPr>
+              <m:ctrlPr>
+                <w:rPr>
+                  <w:rFonts w:ascii="Cambria Math" w:eastAsiaTheme="minorEastAsia" w:hAnsi="Cambria Math"/>
+                  <w:i/>
+                </w:rPr>
+              </m:ctrlPr>
+            </m:sSubPr>
+            <m:e>
+              <m:r>
+                <w:rPr>
+                  <w:rFonts w:ascii="Cambria Math" w:eastAsiaTheme="minorEastAsia" w:hAnsi="Cambria Math"/>
+                </w:rPr>
+                <m:t>S</m:t>
+              </m:r>
+            </m:e>
+            <m:sub>
+              <m:r>
+                <w:rPr>
+                  <w:rFonts w:ascii="Cambria Math" w:eastAsiaTheme="minorEastAsia" w:hAnsi="Cambria Math"/>
+                </w:rPr>
+                <m:t>i</m:t>
+              </m:r>
+            </m:sub>
+          </m:sSub>
+          <m:r>
+            <w:rPr>
+              <w:rFonts w:ascii="Cambria Math" w:eastAsiaTheme="minorEastAsia" w:hAnsi="Cambria Math"/>
+            </w:rPr>
+            <m:t>~N(</m:t>
+          </m:r>
+          <m:sSub>
+            <m:sSubPr>
+              <m:ctrlPr>
+                <w:rPr>
+                  <w:rFonts w:ascii="Cambria Math" w:eastAsiaTheme="minorEastAsia" w:hAnsi="Cambria Math"/>
+                  <w:i/>
+                </w:rPr>
+              </m:ctrlPr>
+            </m:sSubPr>
+            <m:e>
+              <m:r>
+                <w:rPr>
+                  <w:rFonts w:ascii="Cambria Math" w:eastAsiaTheme="minorEastAsia" w:hAnsi="Cambria Math"/>
+                </w:rPr>
+                <m:t>G</m:t>
+              </m:r>
+            </m:e>
+            <m:sub>
+              <m:r>
+                <w:rPr>
+                  <w:rFonts w:ascii="Cambria Math" w:eastAsiaTheme="minorEastAsia" w:hAnsi="Cambria Math"/>
+                </w:rPr>
+                <m:t xml:space="preserve">s, </m:t>
+              </m:r>
+            </m:sub>
+          </m:sSub>
+          <m:r>
+            <w:rPr>
+              <w:rFonts w:ascii="Cambria Math" w:eastAsiaTheme="minorEastAsia" w:hAnsi="Cambria Math"/>
+            </w:rPr>
+            <m:t xml:space="preserve"> </m:t>
+          </m:r>
+          <m:sSub>
+            <m:sSubPr>
+              <m:ctrlPr>
+                <w:rPr>
+                  <w:rFonts w:ascii="Cambria Math" w:eastAsiaTheme="minorEastAsia" w:hAnsi="Cambria Math"/>
+                  <w:i/>
+                </w:rPr>
+              </m:ctrlPr>
+            </m:sSubPr>
+            <m:e>
+              <m:r>
+                <w:rPr>
+                  <w:rFonts w:ascii="Cambria Math" w:eastAsiaTheme="minorEastAsia" w:hAnsi="Cambria Math"/>
+                </w:rPr>
+                <m:t>σ</m:t>
+              </m:r>
+            </m:e>
+            <m:sub>
+              <m:r>
+                <w:rPr>
+                  <w:rFonts w:ascii="Cambria Math" w:eastAsiaTheme="minorEastAsia" w:hAnsi="Cambria Math"/>
+                </w:rPr>
+                <m:t>s</m:t>
+              </m:r>
+            </m:sub>
+          </m:sSub>
+          <m:r>
+            <w:rPr>
+              <w:rFonts w:ascii="Cambria Math" w:eastAsiaTheme="minorEastAsia" w:hAnsi="Cambria Math"/>
+            </w:rPr>
+            <m:t>)</m:t>
+          </m:r>
+        </m:oMath>
+      </m:oMathPara>
+    </w:p>
+    <w:p>
+      <w:pPr>
+        <w:rPr>
+          <w:rFonts w:eastAsiaTheme="minorEastAsia"/>
+        </w:rPr>
+      </w:pPr>
+      <m:oMathPara>
+        <m:oMath>
+          <m:sSub>
+            <m:sSubPr>
+              <m:ctrlPr>
+                <w:rPr>
+                  <w:rFonts w:ascii="Cambria Math" w:eastAsiaTheme="minorEastAsia" w:hAnsi="Cambria Math"/>
+                  <w:i/>
+                </w:rPr>
+              </m:ctrlPr>
+            </m:sSubPr>
+            <m:e>
+              <m:r>
+                <w:rPr>
+                  <w:rFonts w:ascii="Cambria Math" w:eastAsiaTheme="minorEastAsia" w:hAnsi="Cambria Math"/>
+                </w:rPr>
+                <m:t>G</m:t>
+              </m:r>
+            </m:e>
+            <m:sub>
+              <m:r>
+                <w:rPr>
+                  <w:rFonts w:ascii="Cambria Math" w:eastAsiaTheme="minorEastAsia" w:hAnsi="Cambria Math"/>
+                </w:rPr>
+                <m:t>S</m:t>
+              </m:r>
+            </m:sub>
+          </m:sSub>
+          <m:r>
+            <w:rPr>
+              <w:rFonts w:ascii="Cambria Math" w:eastAsiaTheme="minorEastAsia" w:hAnsi="Cambria Math"/>
+            </w:rPr>
+            <m:t xml:space="preserve"> ~ Uniform(0.01, 10)</m:t>
+          </m:r>
+        </m:oMath>
+      </m:oMathPara>
+    </w:p>
+    <w:p>
+      <w:pPr>
+        <w:rPr>
+          <w:rFonts w:eastAsiaTheme="minorEastAsia"/>
+        </w:rPr>
+      </w:pPr>
+      <m:oMathPara>
+        <m:oMath>
+          <m:sSub>
+            <m:sSubPr>
+              <m:ctrlPr>
+                <w:rPr>
+                  <w:rFonts w:ascii="Cambria Math" w:eastAsiaTheme="minorEastAsia" w:hAnsi="Cambria Math"/>
+                  <w:i/>
+                </w:rPr>
+              </m:ctrlPr>
+            </m:sSubPr>
+            <m:e>
+              <m:r>
+                <w:rPr>
+                  <w:rFonts w:ascii="Cambria Math" w:eastAsiaTheme="minorEastAsia" w:hAnsi="Cambria Math"/>
+                </w:rPr>
+                <m:t>σ</m:t>
+              </m:r>
+            </m:e>
+            <m:sub>
+              <m:r>
+                <w:rPr>
+                  <w:rFonts w:ascii="Cambria Math" w:eastAsiaTheme="minorEastAsia" w:hAnsi="Cambria Math"/>
+                </w:rPr>
+                <m:t>S</m:t>
+              </m:r>
+            </m:sub>
+          </m:sSub>
+          <m:r>
+            <w:rPr>
+              <w:rFonts w:ascii="Cambria Math" w:eastAsiaTheme="minorEastAsia" w:hAnsi="Cambria Math"/>
+            </w:rPr>
+            <m:t xml:space="preserve"> ~ Exponential(1)</m:t>
+          </m:r>
+        </m:oMath>
+      </m:oMathPara>
+    </w:p>
+    <w:p>
+      <w:pPr>
+        <w:rPr>
+          <w:rFonts w:eastAsiaTheme="minorEastAsia"/>
+        </w:rPr>
+      </w:pPr>
+    </w:p>
+    <w:p>
+      <w:pPr>
+        <w:rPr>
+          <w:rFonts w:eastAsiaTheme="minorEastAsia"/>
+        </w:rPr>
+      </w:pPr>
+      <w:r>
+        <w:rPr>
+          <w:rFonts w:eastAsiaTheme="minorEastAsia"/>
+        </w:rPr>
+        <w:t xml:space="preserve">Possible maturity ogives described by the null model and priors </w:t>
+      </w:r>
+      <w:r>
+        <w:rPr>
+          <w:rFonts w:eastAsiaTheme="minorEastAsia"/>
+        </w:rPr>
+        <w:t xml:space="preserve">were </w:t>
+      </w:r>
+      <w:r>
+        <w:rPr>
+          <w:rFonts w:eastAsiaTheme="minorEastAsia"/>
+        </w:rPr>
+        <w:t xml:space="preserve">visualised </w:t>
+      </w:r>
+      <w:r>
+        <w:rPr>
+          <w:rFonts w:eastAsiaTheme="minorEastAsia"/>
+        </w:rPr>
+        <w:t>using prior predictive simulation (</w:t>
+      </w:r>
+      <w:r>
+        <w:rPr>
+          <w:rFonts w:eastAsiaTheme="minorEastAsia"/>
+        </w:rPr>
+        <w:t>figure 1</w:t>
+      </w:r>
+      <w:r>
+        <w:rPr>
+          <w:rFonts w:eastAsiaTheme="minorEastAsia"/>
+        </w:rPr>
+        <w:t>)</w:t>
+      </w:r>
+    </w:p>
+    <w:p>
+      <w:pPr>
+        <w:rPr>
+          <w:rFonts w:eastAsiaTheme="minorEastAsia"/>
+        </w:rPr>
+      </w:pPr>
+      <w:r>
+        <w:rPr>
+          <w:noProof/>
+        </w:rPr>
         <w:lastRenderedPageBreak/>
-        <w:t>offspring produced per breeding female per year), and natural mortality at age (</w:t>
-      </w:r>
-      <w:proofErr w:type="spellStart"/>
-      <w:r>
-        <w:t>Mj</w:t>
-      </w:r>
-      <w:proofErr w:type="spellEnd"/>
-      <w:r>
-        <w:t xml:space="preserve">)’. While this method relies only on fishery independent data and can be used in the absence of a full stock assessment, it still gives a reliable determination of stock status 94% of the time  </w:t>
-      </w:r>
-      <w:r>
-        <w:fldChar w:fldCharType="begin" w:fldLock="1"/>
-      </w:r>
-      <w:r>
-        <w:instrText>ADDIN CSL_CITATION {"citationItems":[{"id":"ITEM-1","itemData":{"DOI":"10.1111/faf.12315","ISSN":"14672960","author":[{"dropping-particle":"","family":"Cortés","given":"Enric","non-dropping-particle":"","parse-names":false,"suffix":""},{"dropping-particle":"","family":"Brooks","given":"Elizabeth N.","non-dropping-particle":"","parse-names":false,"suffix":""}],"container-title":"Fish and Fisheries","id":"ITEM-1","issue":"6","issued":{"date-parts":[["2018"]]},"page":"1110-1129","title":"Stock status and reference points for sharks using data-limited methods and life history","type":"article-journal","volume":"19"},"uris":["http://www.mendeley.com/documents/?uuid=8b18fb59-7721-4afd-b909-82e8ecf2e50c"]},{"id":"ITEM-2","itemData":{"DOI":"10.1093/icesjms/fsp225","ISBN":"10543139 (ISSN)","ISSN":"10543139","abstract":"Analytical solutions for biological reference points are derived in terms of maximum lifetime reproductive rate. This rate can be calculated directly from biological parameters of maturity, fecundity, and natural mortality or a distribution for this rate can be derived from appropriate metadata. Minimal data needs and assumptions for determining stock status are discussed. The derivations lead to a re-parameterization of the common stockâ€“recruit relationships, Bevertonâ€“Holt and Ricker, in terms of spawning potential ratio. Often, parameters in stockâ€“recruit relationships are restricted by tight prior distributions or are fixed based on a hypothesized level of stock resilience. Fixing those parameters is equivalent to specifying the biological reference points. An ability to directly calculate reference points from biological data, or a meta-analysis, without need of a full assessment model or fisheries data, makes the method an attractive option for data-poor fisheries. The derivations reveal an explicit link between the biological characteristics of a species and appropriate management. Predicted stock status for a suite of shark species was compared with recent stock assessment results, and the method successfully identified whether each stock was overfished.","author":[{"dropping-particle":"","family":"Brooks","given":"Elizabeth N.","non-dropping-particle":"","parse-names":false,"suffix":""},{"dropping-particle":"","family":"Powers","given":"Joseph E.","non-dropping-particle":"","parse-names":false,"suffix":""},{"dropping-particle":"","family":"Cortés","given":"Enric","non-dropping-particle":"","parse-names":false,"suffix":""}],"container-title":"ICES Journal of Marine Science","id":"ITEM-2","issue":"1","issued":{"date-parts":[["2010"]]},"page":"165-175","title":"Analytical reference points for age-structured models: Application to data-poor fisheries","type":"article-journal","volume":"67"},"uris":["http://www.mendeley.com/documents/?uuid=35e8dc00-5384-4fff-be1b-fca28cdc9365"]}],"mendeley":{"formattedCitation":"(Brooks et al., 2010; Cortés and Brooks, 2018)","plainTextFormattedCitation":"(Brooks et al., 2010; Cortés and Brooks, 2018)","previouslyFormattedCitation":"(Brooks et al., 2010; Cortés and Brooks, 2018)"},"properties":{"noteIndex":0},"schema":"https://github.com/citation-style-language/schema/raw/master/csl-citation.json"}</w:instrText>
-      </w:r>
-      <w:r>
-        <w:fldChar w:fldCharType="separate"/>
-      </w:r>
-      <w:r>
-        <w:rPr>
-          <w:noProof/>
-        </w:rPr>
-        <w:t>(Brooks et al., 2010; Cortés and Brooks, 2018)</w:t>
-      </w:r>
-      <w:r>
-        <w:fldChar w:fldCharType="end"/>
-      </w:r>
-      <w:r>
-        <w:t>.</w:t>
-      </w:r>
-    </w:p>
-    <w:p>
-      <w:pPr>
-        <w:rPr>
-          <w:lang w:val="en-CA"/>
-        </w:rPr>
-      </w:pPr>
-    </w:p>
-    <w:p>
-      <w:pPr>
-        <w:pStyle w:val="Heading2"/>
-      </w:pPr>
-      <w:r>
-        <w:t>Results</w:t>
+        <w:drawing>
+          <wp:inline distT="0" distB="0" distL="0" distR="0" wp14:anchorId="5B6B166F" wp14:editId="364886AD">
+            <wp:extent cx="5486400" cy="3657600"/>
+            <wp:effectExtent l="0" t="0" r="0" b="0"/>
+            <wp:docPr id="1" name="Picture 1" descr="Chart&#10;&#10;Description automatically generated"/>
+            <wp:cNvGraphicFramePr>
+              <a:graphicFrameLocks xmlns:a="http://schemas.openxmlformats.org/drawingml/2006/main" noChangeAspect="1"/>
+            </wp:cNvGraphicFramePr>
+            <a:graphic xmlns:a="http://schemas.openxmlformats.org/drawingml/2006/main">
+              <a:graphicData uri="http://schemas.openxmlformats.org/drawingml/2006/picture">
+                <pic:pic xmlns:pic="http://schemas.openxmlformats.org/drawingml/2006/picture">
+                  <pic:nvPicPr>
+                    <pic:cNvPr id="1" name="Picture 1" descr="Chart&#10;&#10;Description automatically generated"/>
+                    <pic:cNvPicPr/>
+                  </pic:nvPicPr>
+                  <pic:blipFill>
+                    <a:blip r:embed="rId6">
+                      <a:extLst>
+                        <a:ext uri="{28A0092B-C50C-407E-A947-70E740481C1C}">
+                          <a14:useLocalDpi xmlns:a14="http://schemas.microsoft.com/office/drawing/2010/main" val="0"/>
+                        </a:ext>
+                      </a:extLst>
+                    </a:blip>
+                    <a:stretch>
+                      <a:fillRect/>
+                    </a:stretch>
+                  </pic:blipFill>
+                  <pic:spPr>
+                    <a:xfrm>
+                      <a:off x="0" y="0"/>
+                      <a:ext cx="5486400" cy="3657600"/>
+                    </a:xfrm>
+                    <a:prstGeom prst="rect">
+                      <a:avLst/>
+                    </a:prstGeom>
+                  </pic:spPr>
+                </pic:pic>
+              </a:graphicData>
+            </a:graphic>
+          </wp:inline>
+        </w:drawing>
+      </w:r>
+    </w:p>
+    <w:p>
+      <w:pPr>
+        <w:rPr>
+          <w:rFonts w:eastAsiaTheme="minorEastAsia"/>
+        </w:rPr>
+      </w:pPr>
+      <w:r>
+        <w:rPr>
+          <w:rFonts w:eastAsiaTheme="minorEastAsia"/>
+        </w:rPr>
+        <w:t xml:space="preserve">Covariates were applied at the level of </w:t>
+      </w:r>
+      <w:r>
+        <w:rPr>
+          <w:i/>
+          <w:iCs/>
+        </w:rPr>
+        <w:t>G</w:t>
+      </w:r>
+      <w:r>
+        <w:rPr>
+          <w:i/>
+          <w:iCs/>
+          <w:vertAlign w:val="subscript"/>
+        </w:rPr>
+        <w:t>a50</w:t>
+      </w:r>
+      <w:r>
+        <w:rPr>
+          <w:i/>
+          <w:iCs/>
+          <w:vertAlign w:val="subscript"/>
+        </w:rPr>
+        <w:t xml:space="preserve"> </w:t>
+      </w:r>
+      <w:r>
+        <w:t xml:space="preserve">and </w:t>
+      </w:r>
+      <w:r>
+        <w:rPr>
+          <w:rFonts w:eastAsiaTheme="minorEastAsia"/>
+          <w:i/>
+          <w:iCs/>
+        </w:rPr>
+        <w:t>G</w:t>
+      </w:r>
+      <w:r>
+        <w:rPr>
+          <w:rFonts w:eastAsiaTheme="minorEastAsia"/>
+          <w:i/>
+          <w:iCs/>
+          <w:vertAlign w:val="subscript"/>
+        </w:rPr>
+        <w:t>s</w:t>
+      </w:r>
+      <w:r>
+        <w:rPr>
+          <w:rFonts w:eastAsiaTheme="minorEastAsia"/>
+          <w:i/>
+          <w:iCs/>
+          <w:vertAlign w:val="subscript"/>
+        </w:rPr>
+        <w:t xml:space="preserve"> </w:t>
+      </w:r>
+      <w:r>
+        <w:rPr>
+          <w:rFonts w:eastAsiaTheme="minorEastAsia"/>
+        </w:rPr>
+        <w:t xml:space="preserve">as shown in equations 9 and 10.  </w:t>
+      </w:r>
+    </w:p>
+    <w:p>
+      <w:pPr>
+        <w:rPr>
+          <w:rFonts w:eastAsiaTheme="minorEastAsia"/>
+        </w:rPr>
+      </w:pPr>
+      <m:oMathPara>
+        <m:oMath>
+          <m:sSub>
+            <m:sSubPr>
+              <m:ctrlPr>
+                <w:rPr>
+                  <w:rFonts w:ascii="Cambria Math" w:eastAsiaTheme="minorEastAsia" w:hAnsi="Cambria Math"/>
+                  <w:i/>
+                </w:rPr>
+              </m:ctrlPr>
+            </m:sSubPr>
+            <m:e>
+              <m:r>
+                <w:rPr>
+                  <w:rFonts w:ascii="Cambria Math" w:eastAsiaTheme="minorEastAsia" w:hAnsi="Cambria Math"/>
+                </w:rPr>
+                <m:t>G</m:t>
+              </m:r>
+            </m:e>
+            <m:sub>
+              <m:r>
+                <w:rPr>
+                  <w:rFonts w:ascii="Cambria Math" w:eastAsiaTheme="minorEastAsia" w:hAnsi="Cambria Math"/>
+                </w:rPr>
+                <m:t>a50</m:t>
+              </m:r>
+            </m:sub>
+          </m:sSub>
+          <m:r>
+            <w:rPr>
+              <w:rFonts w:ascii="Cambria Math" w:eastAsiaTheme="minorEastAsia" w:hAnsi="Cambria Math"/>
+            </w:rPr>
+            <m:t>=</m:t>
+          </m:r>
+          <m:sSub>
+            <m:sSubPr>
+              <m:ctrlPr>
+                <w:rPr>
+                  <w:rFonts w:ascii="Cambria Math" w:eastAsiaTheme="minorEastAsia" w:hAnsi="Cambria Math"/>
+                  <w:i/>
+                </w:rPr>
+              </m:ctrlPr>
+            </m:sSubPr>
+            <m:e>
+              <m:r>
+                <w:rPr>
+                  <w:rFonts w:ascii="Cambria Math" w:eastAsiaTheme="minorEastAsia" w:hAnsi="Cambria Math"/>
+                </w:rPr>
+                <m:t>a</m:t>
+              </m:r>
+            </m:e>
+            <m:sub>
+              <m:r>
+                <w:rPr>
+                  <w:rFonts w:ascii="Cambria Math" w:eastAsiaTheme="minorEastAsia" w:hAnsi="Cambria Math"/>
+                </w:rPr>
+                <m:t>50</m:t>
+              </m:r>
+            </m:sub>
+          </m:sSub>
+          <m:r>
+            <w:rPr>
+              <w:rFonts w:ascii="Cambria Math" w:eastAsiaTheme="minorEastAsia" w:hAnsi="Cambria Math"/>
+            </w:rPr>
+            <m:t xml:space="preserve">+ </m:t>
+          </m:r>
+          <w:bookmarkStart w:id="1" w:name="OLE_LINK1"/>
+          <m:r>
+            <w:rPr>
+              <w:rFonts w:ascii="Cambria Math" w:eastAsiaTheme="minorEastAsia" w:hAnsi="Cambria Math"/>
+            </w:rPr>
+            <m:t>β</m:t>
+          </m:r>
+          <w:bookmarkEnd w:id="1"/>
+          <m:r>
+            <w:rPr>
+              <w:rFonts w:ascii="Cambria Math" w:eastAsiaTheme="minorEastAsia" w:hAnsi="Cambria Math"/>
+            </w:rPr>
+            <m:t xml:space="preserve">Lmax+ βDepth+ βInterbirth+ βAmax+βLitter+ βOffspring+ βTrophic+ βTemperature </m:t>
+          </m:r>
+        </m:oMath>
+      </m:oMathPara>
+    </w:p>
+    <w:p>
+      <w:pPr>
+        <w:rPr>
+          <w:rFonts w:eastAsiaTheme="minorEastAsia"/>
+        </w:rPr>
+      </w:pPr>
+      <m:oMathPara>
+        <m:oMath>
+          <m:sSub>
+            <m:sSubPr>
+              <m:ctrlPr>
+                <w:rPr>
+                  <w:rFonts w:ascii="Cambria Math" w:eastAsiaTheme="minorEastAsia" w:hAnsi="Cambria Math"/>
+                  <w:i/>
+                </w:rPr>
+              </m:ctrlPr>
+            </m:sSubPr>
+            <m:e>
+              <m:r>
+                <w:rPr>
+                  <w:rFonts w:ascii="Cambria Math" w:eastAsiaTheme="minorEastAsia" w:hAnsi="Cambria Math"/>
+                </w:rPr>
+                <m:t>G</m:t>
+              </m:r>
+            </m:e>
+            <m:sub>
+              <m:r>
+                <w:rPr>
+                  <w:rFonts w:ascii="Cambria Math" w:eastAsiaTheme="minorEastAsia" w:hAnsi="Cambria Math"/>
+                </w:rPr>
+                <m:t>S</m:t>
+              </m:r>
+            </m:sub>
+          </m:sSub>
+          <m:r>
+            <w:rPr>
+              <w:rFonts w:ascii="Cambria Math" w:eastAsiaTheme="minorEastAsia" w:hAnsi="Cambria Math"/>
+            </w:rPr>
+            <m:t>=S+BLmax+BK+BDepth+BTemperature+BAmax+ BTrophic</m:t>
+          </m:r>
+        </m:oMath>
+      </m:oMathPara>
+    </w:p>
+    <w:p>
+      <w:pPr>
+        <w:rPr>
+          <w:rFonts w:eastAsiaTheme="minorEastAsia"/>
+        </w:rPr>
+      </w:pPr>
+    </w:p>
+    <w:p>
+      <w:pPr>
+        <w:rPr>
+          <w:rFonts w:eastAsiaTheme="minorEastAsia"/>
+        </w:rPr>
+      </w:pPr>
+      <w:r>
+        <w:rPr>
+          <w:rFonts w:eastAsiaTheme="minorEastAsia"/>
+        </w:rPr>
+        <w:t xml:space="preserve">Xx Life history traits were initially related to a50 and S because of previous research investigating various relationships between shark growth and other aspects of ecology and life history (go into more detail here, run through the papers cited in list of model params).  </w:t>
+      </w:r>
+    </w:p>
+    <w:p>
+      <w:pPr>
+        <w:rPr>
+          <w:rFonts w:eastAsiaTheme="minorEastAsia"/>
+        </w:rPr>
+      </w:pPr>
+      <w:r>
+        <w:rPr>
+          <w:rFonts w:eastAsiaTheme="minorEastAsia"/>
+        </w:rPr>
+        <w:t xml:space="preserve">Explain how initial list of covariates was refined down to final list </w:t>
+      </w:r>
+    </w:p>
+    <w:p>
+      <w:pPr>
+        <w:pStyle w:val="ListParagraph"/>
+        <w:numPr>
+          <w:ilvl w:val="4"/>
+          <w:numId w:val="1"/>
+        </w:numPr>
+        <w:rPr>
+          <w:rFonts w:eastAsiaTheme="minorEastAsia"/>
+        </w:rPr>
+      </w:pPr>
+      <w:r>
+        <w:rPr>
+          <w:rFonts w:eastAsiaTheme="minorEastAsia"/>
+        </w:rPr>
+        <w:t>Ran a series of model versions</w:t>
+      </w:r>
+    </w:p>
+    <w:p>
+      <w:pPr>
+        <w:pStyle w:val="ListParagraph"/>
+        <w:numPr>
+          <w:ilvl w:val="4"/>
+          <w:numId w:val="1"/>
+        </w:numPr>
+        <w:rPr>
+          <w:rFonts w:eastAsiaTheme="minorEastAsia"/>
+        </w:rPr>
+      </w:pPr>
+      <w:r>
+        <w:rPr>
+          <w:rFonts w:eastAsiaTheme="minorEastAsia"/>
+        </w:rPr>
+        <w:t>Removed covariates with no effect</w:t>
+      </w:r>
+    </w:p>
+    <w:p>
+      <w:pPr>
+        <w:pStyle w:val="ListParagraph"/>
+        <w:numPr>
+          <w:ilvl w:val="4"/>
+          <w:numId w:val="1"/>
+        </w:numPr>
+        <w:rPr>
+          <w:rFonts w:eastAsiaTheme="minorEastAsia"/>
+        </w:rPr>
+      </w:pPr>
+      <w:r>
+        <w:rPr>
+          <w:rFonts w:eastAsiaTheme="minorEastAsia"/>
+        </w:rPr>
+        <w:t>Ran models with S and a50 separately</w:t>
+      </w:r>
+    </w:p>
+    <w:p>
+      <w:pPr>
+        <w:spacing w:after="0"/>
+      </w:pPr>
+    </w:p>
+    <w:p>
+      <w:pPr>
+        <w:spacing w:after="0"/>
+      </w:pPr>
+      <w:r>
+        <w:t>Summary table of input data? With candidate and chosen covariates, sources for mat data</w:t>
+      </w:r>
+    </w:p>
+    <w:p>
+      <w:pPr>
+        <w:rPr>
+          <w:rFonts w:eastAsiaTheme="minorEastAsia"/>
+        </w:rPr>
+      </w:pPr>
+    </w:p>
+    <w:p>
+      <w:pPr>
+        <w:rPr>
+          <w:rFonts w:eastAsiaTheme="minorEastAsia"/>
+        </w:rPr>
+      </w:pPr>
+      <w:r>
+        <w:rPr>
+          <w:rFonts w:eastAsiaTheme="minorEastAsia"/>
+        </w:rPr>
+        <w:t>The outcome space defined by these prior distributions combined with age-structured maturity data and related life history traits was sampled using a Hamiltonian Markov</w:t>
+      </w:r>
+      <w:r>
+        <w:rPr>
+          <w:rFonts w:eastAsiaTheme="minorEastAsia"/>
+        </w:rPr>
+        <w:t xml:space="preserve"> Chain</w:t>
+      </w:r>
+      <w:r>
+        <w:rPr>
+          <w:rFonts w:eastAsiaTheme="minorEastAsia"/>
+        </w:rPr>
+        <w:t xml:space="preserve"> Monte Carlo sampler.  </w:t>
+      </w:r>
+      <w:r>
+        <w:rPr>
+          <w:rFonts w:eastAsiaTheme="minorEastAsia"/>
+        </w:rPr>
+        <w:t xml:space="preserve"> Modelling was carried out in Python using the PyMC3 package.  Model performance was assessed by looking at convergence (Gelman-Ruben’s R-hat statistic), and through examining posterior traces for full </w:t>
+      </w:r>
+      <w:r>
+        <w:rPr>
+          <w:rFonts w:eastAsiaTheme="minorEastAsia"/>
+        </w:rPr>
+        <w:lastRenderedPageBreak/>
+        <w:t xml:space="preserve">exploration of the potential outcome space.  Model fit was evaluated using </w:t>
+      </w:r>
+      <w:r>
+        <w:rPr>
+          <w:rFonts w:eastAsiaTheme="minorEastAsia"/>
+        </w:rPr>
+        <w:t>W</w:t>
+      </w:r>
+      <w:r>
+        <w:rPr>
+          <w:rFonts w:eastAsiaTheme="minorEastAsia"/>
+        </w:rPr>
+        <w:t xml:space="preserve">idely Acceptable </w:t>
+      </w:r>
+      <w:r>
+        <w:rPr>
+          <w:rFonts w:eastAsiaTheme="minorEastAsia"/>
+        </w:rPr>
+        <w:t xml:space="preserve">Information Criterion (WAIC) and by plotting observed maturity values against the posterior distribution of maturity ogives.  </w:t>
+      </w:r>
+      <w:r>
+        <w:rPr>
+          <w:rFonts w:eastAsiaTheme="minorEastAsia"/>
+        </w:rPr>
+        <w:t xml:space="preserve">  </w:t>
+      </w:r>
+    </w:p>
+    <w:p>
+      <w:pPr>
+        <w:spacing w:after="0"/>
+      </w:pPr>
+    </w:p>
+    <w:p>
+      <w:pPr>
+        <w:spacing w:after="0"/>
+      </w:pPr>
+    </w:p>
+    <w:p>
+      <w:pPr>
+        <w:spacing w:after="0"/>
+      </w:pPr>
+    </w:p>
+    <w:p>
+      <w:pPr>
+        <w:spacing w:after="0"/>
+      </w:pPr>
+      <w:r>
+        <w:t xml:space="preserve">Predicted Ogives: </w:t>
       </w:r>
     </w:p>
     <w:p>
@@ -1252,28 +2585,12 @@
         <w:pStyle w:val="ListParagraph"/>
         <w:numPr>
           <w:ilvl w:val="0"/>
-          <w:numId w:val="6"/>
+          <w:numId w:val="9"/>
         </w:numPr>
-      </w:pPr>
-      <w:r>
-        <w:t xml:space="preserve">3 charts </w:t>
-      </w:r>
-      <w:r>
-        <w:t>showing effect</w:t>
-      </w:r>
-      <w:r>
-        <w:t xml:space="preserve"> size</w:t>
-      </w:r>
-      <w:r>
-        <w:t xml:space="preserve"> of predictors on mortality, </w:t>
-      </w:r>
-      <w:proofErr w:type="gramStart"/>
-      <w:r>
-        <w:t>fecundity</w:t>
-      </w:r>
-      <w:proofErr w:type="gramEnd"/>
-      <w:r>
-        <w:t xml:space="preserve"> and maturity (from part 2)</w:t>
+        <w:spacing w:after="0"/>
+      </w:pPr>
+      <w:r>
+        <w:t>Describe prediction method</w:t>
       </w:r>
     </w:p>
     <w:p>
@@ -1281,54 +2598,469 @@
         <w:pStyle w:val="ListParagraph"/>
         <w:numPr>
           <w:ilvl w:val="0"/>
-          <w:numId w:val="6"/>
+          <w:numId w:val="9"/>
         </w:numPr>
-      </w:pPr>
-      <w:r>
-        <w:t xml:space="preserve">Table with each species and values of parameters going into alpha hat (S0, theta, etc), and </w:t>
-      </w:r>
-      <w:proofErr w:type="spellStart"/>
-      <w:r>
-        <w:t>Blim</w:t>
-      </w:r>
-      <w:proofErr w:type="spellEnd"/>
-      <w:r>
-        <w:t xml:space="preserve"> and </w:t>
-      </w:r>
-      <w:proofErr w:type="spellStart"/>
-      <w:r>
-        <w:t>Btarget</w:t>
-      </w:r>
-      <w:proofErr w:type="spellEnd"/>
+        <w:spacing w:after="0"/>
+      </w:pPr>
+      <w:r>
+        <w:t>Describe process of assessing results</w:t>
+      </w:r>
+    </w:p>
+    <w:p>
+      <w:pPr>
+        <w:spacing w:after="0"/>
+      </w:pPr>
+    </w:p>
+    <w:p>
+      <w:pPr>
+        <w:spacing w:after="0"/>
+      </w:pPr>
+    </w:p>
+    <w:p>
+      <w:pPr>
+        <w:spacing w:after="0"/>
+      </w:pPr>
+    </w:p>
+    <w:p/>
+    <w:p>
+      <w:pPr>
+        <w:pStyle w:val="Heading1"/>
+      </w:pPr>
+      <w:r>
+        <w:t>Results</w:t>
+      </w:r>
+    </w:p>
+    <w:p>
+      <w:r>
+        <w:t xml:space="preserve"> </w:t>
+      </w:r>
+      <w:r>
+        <w:rPr>
+          <w:noProof/>
+        </w:rPr>
+        <w:drawing>
+          <wp:inline distT="0" distB="0" distL="0" distR="0" wp14:anchorId="0D656637" wp14:editId="50D1FCAF">
+            <wp:extent cx="5943600" cy="1981200"/>
+            <wp:effectExtent l="0" t="0" r="0" b="0"/>
+            <wp:docPr id="2" name="Picture 2" descr="Chart&#10;&#10;Description automatically generated"/>
+            <wp:cNvGraphicFramePr>
+              <a:graphicFrameLocks xmlns:a="http://schemas.openxmlformats.org/drawingml/2006/main" noChangeAspect="1"/>
+            </wp:cNvGraphicFramePr>
+            <a:graphic xmlns:a="http://schemas.openxmlformats.org/drawingml/2006/main">
+              <a:graphicData uri="http://schemas.openxmlformats.org/drawingml/2006/picture">
+                <pic:pic xmlns:pic="http://schemas.openxmlformats.org/drawingml/2006/picture">
+                  <pic:nvPicPr>
+                    <pic:cNvPr id="2" name="Picture 2" descr="Chart&#10;&#10;Description automatically generated"/>
+                    <pic:cNvPicPr/>
+                  </pic:nvPicPr>
+                  <pic:blipFill>
+                    <a:blip r:embed="rId7" cstate="print">
+                      <a:extLst>
+                        <a:ext uri="{28A0092B-C50C-407E-A947-70E740481C1C}">
+                          <a14:useLocalDpi xmlns:a14="http://schemas.microsoft.com/office/drawing/2010/main" val="0"/>
+                        </a:ext>
+                      </a:extLst>
+                    </a:blip>
+                    <a:stretch>
+                      <a:fillRect/>
+                    </a:stretch>
+                  </pic:blipFill>
+                  <pic:spPr>
+                    <a:xfrm>
+                      <a:off x="0" y="0"/>
+                      <a:ext cx="5943600" cy="1981200"/>
+                    </a:xfrm>
+                    <a:prstGeom prst="rect">
+                      <a:avLst/>
+                    </a:prstGeom>
+                  </pic:spPr>
+                </pic:pic>
+              </a:graphicData>
+            </a:graphic>
+          </wp:inline>
+        </w:drawing>
+      </w:r>
+    </w:p>
+    <w:p/>
+    <w:p/>
+    <w:p>
+      <w:r>
+        <w:rPr>
+          <w:noProof/>
+        </w:rPr>
+        <w:lastRenderedPageBreak/>
+        <w:drawing>
+          <wp:inline distT="0" distB="0" distL="0" distR="0" wp14:anchorId="1F04C1DA" wp14:editId="0E0F18C1">
+            <wp:extent cx="5588001" cy="2607734"/>
+            <wp:effectExtent l="0" t="0" r="0" b="2540"/>
+            <wp:docPr id="10" name="Picture 10" descr="Chart, scatter chart&#10;&#10;Description automatically generated"/>
+            <wp:cNvGraphicFramePr>
+              <a:graphicFrameLocks xmlns:a="http://schemas.openxmlformats.org/drawingml/2006/main" noChangeAspect="1"/>
+            </wp:cNvGraphicFramePr>
+            <a:graphic xmlns:a="http://schemas.openxmlformats.org/drawingml/2006/main">
+              <a:graphicData uri="http://schemas.openxmlformats.org/drawingml/2006/picture">
+                <pic:pic xmlns:pic="http://schemas.openxmlformats.org/drawingml/2006/picture">
+                  <pic:nvPicPr>
+                    <pic:cNvPr id="10" name="Picture 10" descr="Chart, scatter chart&#10;&#10;Description automatically generated"/>
+                    <pic:cNvPicPr/>
+                  </pic:nvPicPr>
+                  <pic:blipFill>
+                    <a:blip r:embed="rId8" cstate="print">
+                      <a:extLst>
+                        <a:ext uri="{28A0092B-C50C-407E-A947-70E740481C1C}">
+                          <a14:useLocalDpi xmlns:a14="http://schemas.microsoft.com/office/drawing/2010/main" val="0"/>
+                        </a:ext>
+                      </a:extLst>
+                    </a:blip>
+                    <a:stretch>
+                      <a:fillRect/>
+                    </a:stretch>
+                  </pic:blipFill>
+                  <pic:spPr>
+                    <a:xfrm>
+                      <a:off x="0" y="0"/>
+                      <a:ext cx="5604412" cy="2615392"/>
+                    </a:xfrm>
+                    <a:prstGeom prst="rect">
+                      <a:avLst/>
+                    </a:prstGeom>
+                  </pic:spPr>
+                </pic:pic>
+              </a:graphicData>
+            </a:graphic>
+          </wp:inline>
+        </w:drawing>
+      </w:r>
+      <w:r>
+        <w:rPr>
+          <w:noProof/>
+        </w:rPr>
+        <w:drawing>
+          <wp:anchor distT="0" distB="0" distL="114300" distR="114300" simplePos="0" relativeHeight="251658240" behindDoc="0" locked="0" layoutInCell="1" allowOverlap="1" wp14:anchorId="2FC426B6" wp14:editId="2B38BE6E">
+            <wp:simplePos x="0" y="0"/>
+            <wp:positionH relativeFrom="column">
+              <wp:posOffset>-879106</wp:posOffset>
+            </wp:positionH>
+            <wp:positionV relativeFrom="paragraph">
+              <wp:posOffset>0</wp:posOffset>
+            </wp:positionV>
+            <wp:extent cx="7588292" cy="3541203"/>
+            <wp:effectExtent l="0" t="0" r="0" b="2540"/>
+            <wp:wrapTopAndBottom/>
+            <wp:docPr id="7" name="Picture 7" descr="Chart&#10;&#10;Description automatically generated"/>
+            <wp:cNvGraphicFramePr>
+              <a:graphicFrameLocks xmlns:a="http://schemas.openxmlformats.org/drawingml/2006/main" noChangeAspect="1"/>
+            </wp:cNvGraphicFramePr>
+            <a:graphic xmlns:a="http://schemas.openxmlformats.org/drawingml/2006/main">
+              <a:graphicData uri="http://schemas.openxmlformats.org/drawingml/2006/picture">
+                <pic:pic xmlns:pic="http://schemas.openxmlformats.org/drawingml/2006/picture">
+                  <pic:nvPicPr>
+                    <pic:cNvPr id="7" name="Picture 7" descr="Chart&#10;&#10;Description automatically generated"/>
+                    <pic:cNvPicPr/>
+                  </pic:nvPicPr>
+                  <pic:blipFill>
+                    <a:blip r:embed="rId9" cstate="print">
+                      <a:extLst>
+                        <a:ext uri="{28A0092B-C50C-407E-A947-70E740481C1C}">
+                          <a14:useLocalDpi xmlns:a14="http://schemas.microsoft.com/office/drawing/2010/main" val="0"/>
+                        </a:ext>
+                      </a:extLst>
+                    </a:blip>
+                    <a:stretch>
+                      <a:fillRect/>
+                    </a:stretch>
+                  </pic:blipFill>
+                  <pic:spPr>
+                    <a:xfrm>
+                      <a:off x="0" y="0"/>
+                      <a:ext cx="7588292" cy="3541203"/>
+                    </a:xfrm>
+                    <a:prstGeom prst="rect">
+                      <a:avLst/>
+                    </a:prstGeom>
+                  </pic:spPr>
+                </pic:pic>
+              </a:graphicData>
+            </a:graphic>
+            <wp14:sizeRelH relativeFrom="margin">
+              <wp14:pctWidth>0</wp14:pctWidth>
+            </wp14:sizeRelH>
+            <wp14:sizeRelV relativeFrom="margin">
+              <wp14:pctHeight>0</wp14:pctHeight>
+            </wp14:sizeRelV>
+          </wp:anchor>
+        </w:drawing>
+      </w:r>
+    </w:p>
+    <w:p/>
+    <w:p>
+      <w:r>
+        <w:rPr>
+          <w:noProof/>
+        </w:rPr>
+        <w:lastRenderedPageBreak/>
+        <w:drawing>
+          <wp:inline distT="0" distB="0" distL="0" distR="0" wp14:anchorId="08356F98" wp14:editId="11D135C2">
+            <wp:extent cx="4965700" cy="3848100"/>
+            <wp:effectExtent l="0" t="0" r="6350" b="0"/>
+            <wp:docPr id="8" name="Picture 8" descr="Chart, box and whisker chart&#10;&#10;Description automatically generated"/>
+            <wp:cNvGraphicFramePr>
+              <a:graphicFrameLocks xmlns:a="http://schemas.openxmlformats.org/drawingml/2006/main" noChangeAspect="1"/>
+            </wp:cNvGraphicFramePr>
+            <a:graphic xmlns:a="http://schemas.openxmlformats.org/drawingml/2006/main">
+              <a:graphicData uri="http://schemas.openxmlformats.org/drawingml/2006/picture">
+                <pic:pic xmlns:pic="http://schemas.openxmlformats.org/drawingml/2006/picture">
+                  <pic:nvPicPr>
+                    <pic:cNvPr id="8" name="Picture 8" descr="Chart, box and whisker chart&#10;&#10;Description automatically generated"/>
+                    <pic:cNvPicPr/>
+                  </pic:nvPicPr>
+                  <pic:blipFill>
+                    <a:blip r:embed="rId10">
+                      <a:extLst>
+                        <a:ext uri="{28A0092B-C50C-407E-A947-70E740481C1C}">
+                          <a14:useLocalDpi xmlns:a14="http://schemas.microsoft.com/office/drawing/2010/main" val="0"/>
+                        </a:ext>
+                      </a:extLst>
+                    </a:blip>
+                    <a:stretch>
+                      <a:fillRect/>
+                    </a:stretch>
+                  </pic:blipFill>
+                  <pic:spPr>
+                    <a:xfrm>
+                      <a:off x="0" y="0"/>
+                      <a:ext cx="4965700" cy="3848100"/>
+                    </a:xfrm>
+                    <a:prstGeom prst="rect">
+                      <a:avLst/>
+                    </a:prstGeom>
+                  </pic:spPr>
+                </pic:pic>
+              </a:graphicData>
+            </a:graphic>
+          </wp:inline>
+        </w:drawing>
+      </w:r>
+      <w:r>
+        <w:rPr>
+          <w:noProof/>
+        </w:rPr>
+        <w:drawing>
+          <wp:inline distT="0" distB="0" distL="0" distR="0" wp14:anchorId="4D26B414" wp14:editId="22F8E951">
+            <wp:extent cx="5130800" cy="3848100"/>
+            <wp:effectExtent l="0" t="0" r="0" b="0"/>
+            <wp:docPr id="9" name="Picture 9" descr="Chart&#10;&#10;Description automatically generated"/>
+            <wp:cNvGraphicFramePr>
+              <a:graphicFrameLocks xmlns:a="http://schemas.openxmlformats.org/drawingml/2006/main" noChangeAspect="1"/>
+            </wp:cNvGraphicFramePr>
+            <a:graphic xmlns:a="http://schemas.openxmlformats.org/drawingml/2006/main">
+              <a:graphicData uri="http://schemas.openxmlformats.org/drawingml/2006/picture">
+                <pic:pic xmlns:pic="http://schemas.openxmlformats.org/drawingml/2006/picture">
+                  <pic:nvPicPr>
+                    <pic:cNvPr id="9" name="Picture 9" descr="Chart&#10;&#10;Description automatically generated"/>
+                    <pic:cNvPicPr/>
+                  </pic:nvPicPr>
+                  <pic:blipFill>
+                    <a:blip r:embed="rId11">
+                      <a:extLst>
+                        <a:ext uri="{28A0092B-C50C-407E-A947-70E740481C1C}">
+                          <a14:useLocalDpi xmlns:a14="http://schemas.microsoft.com/office/drawing/2010/main" val="0"/>
+                        </a:ext>
+                      </a:extLst>
+                    </a:blip>
+                    <a:stretch>
+                      <a:fillRect/>
+                    </a:stretch>
+                  </pic:blipFill>
+                  <pic:spPr>
+                    <a:xfrm>
+                      <a:off x="0" y="0"/>
+                      <a:ext cx="5130800" cy="3848100"/>
+                    </a:xfrm>
+                    <a:prstGeom prst="rect">
+                      <a:avLst/>
+                    </a:prstGeom>
+                  </pic:spPr>
+                </pic:pic>
+              </a:graphicData>
+            </a:graphic>
+          </wp:inline>
+        </w:drawing>
+      </w:r>
+    </w:p>
+    <w:p>
+      <w:pPr>
+        <w:pStyle w:val="Heading1"/>
+      </w:pPr>
+      <w:r>
+        <w:rPr>
+          <w:noProof/>
+        </w:rPr>
+        <w:lastRenderedPageBreak/>
+        <w:drawing>
+          <wp:inline distT="0" distB="0" distL="0" distR="0" wp14:anchorId="4DB85836" wp14:editId="6BC90FF7">
+            <wp:extent cx="5943600" cy="4160520"/>
+            <wp:effectExtent l="0" t="0" r="0" b="0"/>
+            <wp:docPr id="4" name="Picture 4" descr="Chart&#10;&#10;Description automatically generated"/>
+            <wp:cNvGraphicFramePr>
+              <a:graphicFrameLocks xmlns:a="http://schemas.openxmlformats.org/drawingml/2006/main" noChangeAspect="1"/>
+            </wp:cNvGraphicFramePr>
+            <a:graphic xmlns:a="http://schemas.openxmlformats.org/drawingml/2006/main">
+              <a:graphicData uri="http://schemas.openxmlformats.org/drawingml/2006/picture">
+                <pic:pic xmlns:pic="http://schemas.openxmlformats.org/drawingml/2006/picture">
+                  <pic:nvPicPr>
+                    <pic:cNvPr id="4" name="Picture 4" descr="Chart&#10;&#10;Description automatically generated"/>
+                    <pic:cNvPicPr/>
+                  </pic:nvPicPr>
+                  <pic:blipFill>
+                    <a:blip r:embed="rId12">
+                      <a:extLst>
+                        <a:ext uri="{28A0092B-C50C-407E-A947-70E740481C1C}">
+                          <a14:useLocalDpi xmlns:a14="http://schemas.microsoft.com/office/drawing/2010/main" val="0"/>
+                        </a:ext>
+                      </a:extLst>
+                    </a:blip>
+                    <a:stretch>
+                      <a:fillRect/>
+                    </a:stretch>
+                  </pic:blipFill>
+                  <pic:spPr>
+                    <a:xfrm>
+                      <a:off x="0" y="0"/>
+                      <a:ext cx="5943600" cy="4160520"/>
+                    </a:xfrm>
+                    <a:prstGeom prst="rect">
+                      <a:avLst/>
+                    </a:prstGeom>
+                  </pic:spPr>
+                </pic:pic>
+              </a:graphicData>
+            </a:graphic>
+          </wp:inline>
+        </w:drawing>
+      </w:r>
+      <w:r>
+        <w:rPr>
+          <w:noProof/>
+        </w:rPr>
+        <w:lastRenderedPageBreak/>
+        <w:drawing>
+          <wp:inline distT="0" distB="0" distL="0" distR="0" wp14:anchorId="03CBF981" wp14:editId="571DF747">
+            <wp:extent cx="5943600" cy="4160520"/>
+            <wp:effectExtent l="0" t="0" r="0" b="0"/>
+            <wp:docPr id="5" name="Picture 5" descr="Chart, histogram&#10;&#10;Description automatically generated"/>
+            <wp:cNvGraphicFramePr>
+              <a:graphicFrameLocks xmlns:a="http://schemas.openxmlformats.org/drawingml/2006/main" noChangeAspect="1"/>
+            </wp:cNvGraphicFramePr>
+            <a:graphic xmlns:a="http://schemas.openxmlformats.org/drawingml/2006/main">
+              <a:graphicData uri="http://schemas.openxmlformats.org/drawingml/2006/picture">
+                <pic:pic xmlns:pic="http://schemas.openxmlformats.org/drawingml/2006/picture">
+                  <pic:nvPicPr>
+                    <pic:cNvPr id="5" name="Picture 5" descr="Chart, histogram&#10;&#10;Description automatically generated"/>
+                    <pic:cNvPicPr/>
+                  </pic:nvPicPr>
+                  <pic:blipFill>
+                    <a:blip r:embed="rId13">
+                      <a:extLst>
+                        <a:ext uri="{28A0092B-C50C-407E-A947-70E740481C1C}">
+                          <a14:useLocalDpi xmlns:a14="http://schemas.microsoft.com/office/drawing/2010/main" val="0"/>
+                        </a:ext>
+                      </a:extLst>
+                    </a:blip>
+                    <a:stretch>
+                      <a:fillRect/>
+                    </a:stretch>
+                  </pic:blipFill>
+                  <pic:spPr>
+                    <a:xfrm>
+                      <a:off x="0" y="0"/>
+                      <a:ext cx="5943600" cy="4160520"/>
+                    </a:xfrm>
+                    <a:prstGeom prst="rect">
+                      <a:avLst/>
+                    </a:prstGeom>
+                  </pic:spPr>
+                </pic:pic>
+              </a:graphicData>
+            </a:graphic>
+          </wp:inline>
+        </w:drawing>
+      </w:r>
+    </w:p>
+    <w:p>
+      <w:r>
+        <w:rPr>
+          <w:noProof/>
+        </w:rPr>
+        <w:drawing>
+          <wp:inline distT="0" distB="0" distL="0" distR="0" wp14:anchorId="5D4345DA" wp14:editId="78DB9EF3">
+            <wp:extent cx="4411980" cy="3088386"/>
+            <wp:effectExtent l="0" t="0" r="7620" b="0"/>
+            <wp:docPr id="3" name="Picture 3" descr="Chart, histogram&#10;&#10;Description automatically generated"/>
+            <wp:cNvGraphicFramePr>
+              <a:graphicFrameLocks xmlns:a="http://schemas.openxmlformats.org/drawingml/2006/main" noChangeAspect="1"/>
+            </wp:cNvGraphicFramePr>
+            <a:graphic xmlns:a="http://schemas.openxmlformats.org/drawingml/2006/main">
+              <a:graphicData uri="http://schemas.openxmlformats.org/drawingml/2006/picture">
+                <pic:pic xmlns:pic="http://schemas.openxmlformats.org/drawingml/2006/picture">
+                  <pic:nvPicPr>
+                    <pic:cNvPr id="3" name="Picture 3" descr="Chart, histogram&#10;&#10;Description automatically generated"/>
+                    <pic:cNvPicPr/>
+                  </pic:nvPicPr>
+                  <pic:blipFill>
+                    <a:blip r:embed="rId14">
+                      <a:extLst>
+                        <a:ext uri="{28A0092B-C50C-407E-A947-70E740481C1C}">
+                          <a14:useLocalDpi xmlns:a14="http://schemas.microsoft.com/office/drawing/2010/main" val="0"/>
+                        </a:ext>
+                      </a:extLst>
+                    </a:blip>
+                    <a:stretch>
+                      <a:fillRect/>
+                    </a:stretch>
+                  </pic:blipFill>
+                  <pic:spPr>
+                    <a:xfrm>
+                      <a:off x="0" y="0"/>
+                      <a:ext cx="4417589" cy="3092312"/>
+                    </a:xfrm>
+                    <a:prstGeom prst="rect">
+                      <a:avLst/>
+                    </a:prstGeom>
+                  </pic:spPr>
+                </pic:pic>
+              </a:graphicData>
+            </a:graphic>
+          </wp:inline>
+        </w:drawing>
+      </w:r>
+    </w:p>
+    <w:p>
+      <w:pPr>
+        <w:pStyle w:val="Heading1"/>
+      </w:pPr>
+      <w:r>
+        <w:t>Discussion</w:t>
+      </w:r>
     </w:p>
     <w:p>
       <w:pPr>
         <w:pStyle w:val="ListParagraph"/>
         <w:numPr>
           <w:ilvl w:val="0"/>
-          <w:numId w:val="6"/>
+          <w:numId w:val="9"/>
         </w:numPr>
       </w:pPr>
       <w:r>
-        <w:t>Chart showing target and limit reference points for each species – talk about relative resilience to fishing of different species</w:t>
-      </w:r>
-    </w:p>
-    <w:p>
-      <w:pPr>
-        <w:pStyle w:val="ListParagraph"/>
-        <w:numPr>
-          <w:ilvl w:val="0"/>
-          <w:numId w:val="6"/>
-        </w:numPr>
-      </w:pPr>
-    </w:p>
-    <w:p>
-      <w:r>
-        <w:t>Discussion</w:t>
-      </w:r>
-    </w:p>
-    <w:p>
-      <w:r>
+        <w:t>Why some of the out of sample results don’t work – what traits do tigers have e.g.g that make them hard to predict?</w:t>
+      </w:r>
+    </w:p>
+    <w:p>
+      <w:pPr>
+        <w:pStyle w:val="Heading1"/>
+      </w:pPr>
+      <w:r>
+        <w:lastRenderedPageBreak/>
         <w:t>References</w:t>
       </w:r>
     </w:p>
@@ -1591,7 +3323,6 @@
           <w:noProof/>
           <w:szCs w:val="24"/>
         </w:rPr>
-        <w:lastRenderedPageBreak/>
         <w:t>Dulvy, N.K., Simpfendorfer, C.A., Davidson, L.N.K., Fordham, S. V., Bräutigam, A., Sant, G., Welch, D.J., 2017. Challenges and Priorities in Shark and Ray Conservation. Curr. Biol. 27, R565–R572. https://doi.org/10.1016/j.cub.2017.04.038</w:t>
       </w:r>
     </w:p>
@@ -1707,6 +3438,7 @@
           <w:noProof/>
           <w:szCs w:val="24"/>
         </w:rPr>
+        <w:lastRenderedPageBreak/>
         <w:t>Hutchings, J.A., Myers, R.A., García, V.B., Lucifora, L.O., Kuparinen, A., 2012. Life-history correlates of extinction risk and recovery potential. Ecol. Appl. 22, 1061–1067. https://doi.org/10.2307/41416769</w:t>
       </w:r>
     </w:p>
@@ -1936,16 +3668,7 @@
           <w:noProof/>
           <w:szCs w:val="24"/>
         </w:rPr>
-        <w:t xml:space="preserve">Worm, B., Davis, B., Kettemer, L., Ward-Paige, C.A., Chapman, D.D., Heithaus, M.R., Kessel, S.T., Gruber, S.H., 2013. Global catches, exploitation rates, and rebuilding options for sharks. Mar. Policy 40, </w:t>
-      </w:r>
-      <w:r>
-        <w:rPr>
-          <w:rFonts w:ascii="Calibri" w:hAnsi="Calibri" w:cs="Calibri"/>
-          <w:noProof/>
-          <w:szCs w:val="24"/>
-        </w:rPr>
-        <w:lastRenderedPageBreak/>
-        <w:t>194–204. https://doi.org/10.1016/j.marpol.2012.12.034</w:t>
+        <w:t>Worm, B., Davis, B., Kettemer, L., Ward-Paige, C.A., Chapman, D.D., Heithaus, M.R., Kessel, S.T., Gruber, S.H., 2013. Global catches, exploitation rates, and rebuilding options for sharks. Mar. Policy 40, 194–204. https://doi.org/10.1016/j.marpol.2012.12.034</w:t>
       </w:r>
     </w:p>
     <w:p>
@@ -1976,6 +3699,95 @@
 <file path=word/numbering.xml><?xml version="1.0" encoding="utf-8"?>
 <w:numbering xmlns:wpc="http://schemas.microsoft.com/office/word/2010/wordprocessingCanvas" xmlns:cx="http://schemas.microsoft.com/office/drawing/2014/chartex" xmlns:cx1="http://schemas.microsoft.com/office/drawing/2015/9/8/chartex" xmlns:cx2="http://schemas.microsoft.com/office/drawing/2015/10/21/chartex" xmlns:cx3="http://schemas.microsoft.com/office/drawing/2016/5/9/chartex" xmlns:cx4="http://schemas.microsoft.com/office/drawing/2016/5/10/chartex" xmlns:cx5="http://schemas.microsoft.com/office/drawing/2016/5/11/chartex" xmlns:cx6="http://schemas.microsoft.com/office/drawing/2016/5/12/chartex" xmlns:cx7="http://schemas.microsoft.com/office/drawing/2016/5/13/chartex" xmlns:cx8="http://schemas.microsoft.com/office/drawing/2016/5/14/chartex" xmlns:mc="http://schemas.openxmlformats.org/markup-compatibility/2006" xmlns:aink="http://schemas.microsoft.com/office/drawing/2016/ink" xmlns:am3d="http://schemas.microsoft.com/office/drawing/2017/model3d" xmlns:o="urn:schemas-microsoft-com:office:office" xmlns:r="http://schemas.openxmlformats.org/officeDocument/2006/relationships" xmlns:m="http://schemas.openxmlformats.org/officeDocument/2006/math" xmlns:v="urn:schemas-microsoft-com:vml" xmlns:wp14="http://schemas.microsoft.com/office/word/2010/wordprocessingDrawing" xmlns:wp="http://schemas.openxmlformats.org/drawingml/2006/wordprocessingDrawing" xmlns:w10="urn:schemas-microsoft-com:office:word" xmlns:w="http://schemas.openxmlformats.org/wordprocessingml/2006/main" xmlns:w14="http://schemas.microsoft.com/office/word/2010/wordml" xmlns:w15="http://schemas.microsoft.com/office/word/2012/wordml" xmlns:w16cex="http://schemas.microsoft.com/office/word/2018/wordml/cex" xmlns:w16cid="http://schemas.microsoft.com/office/word/2016/wordml/cid" xmlns:w16="http://schemas.microsoft.com/office/word/2018/wordml" xmlns:w16se="http://schemas.microsoft.com/office/word/2015/wordml/symex" xmlns:wpg="http://schemas.microsoft.com/office/word/2010/wordprocessingGroup" xmlns:wpi="http://schemas.microsoft.com/office/word/2010/wordprocessingInk" xmlns:wne="http://schemas.microsoft.com/office/word/2006/wordml" xmlns:wps="http://schemas.microsoft.com/office/word/2010/wordprocessingShape" mc:Ignorable="w14 w15 w16se w16cid w16 w16cex wp14">
   <w:abstractNum w:abstractNumId="0" w15:restartNumberingAfterBreak="0">
+    <w:nsid w:val="00CB1207"/>
+    <w:multiLevelType w:val="hybridMultilevel"/>
+    <w:tmpl w:val="EAA20632"/>
+    <w:lvl w:ilvl="0" w:tplc="08090011">
+      <w:start w:val="1"/>
+      <w:numFmt w:val="decimal"/>
+      <w:lvlText w:val="%1)"/>
+      <w:lvlJc w:val="left"/>
+      <w:pPr>
+        <w:ind w:left="720" w:hanging="360"/>
+      </w:pPr>
+      <w:rPr>
+        <w:rFonts w:hint="default"/>
+      </w:rPr>
+    </w:lvl>
+    <w:lvl w:ilvl="1" w:tplc="08090019">
+      <w:start w:val="1"/>
+      <w:numFmt w:val="lowerLetter"/>
+      <w:lvlText w:val="%2."/>
+      <w:lvlJc w:val="left"/>
+      <w:pPr>
+        <w:ind w:left="1440" w:hanging="360"/>
+      </w:pPr>
+    </w:lvl>
+    <w:lvl w:ilvl="2" w:tplc="0809001B">
+      <w:start w:val="1"/>
+      <w:numFmt w:val="lowerRoman"/>
+      <w:lvlText w:val="%3."/>
+      <w:lvlJc w:val="right"/>
+      <w:pPr>
+        <w:ind w:left="2160" w:hanging="180"/>
+      </w:pPr>
+    </w:lvl>
+    <w:lvl w:ilvl="3" w:tplc="0809000F" w:tentative="1">
+      <w:start w:val="1"/>
+      <w:numFmt w:val="decimal"/>
+      <w:lvlText w:val="%4."/>
+      <w:lvlJc w:val="left"/>
+      <w:pPr>
+        <w:ind w:left="2880" w:hanging="360"/>
+      </w:pPr>
+    </w:lvl>
+    <w:lvl w:ilvl="4" w:tplc="08090019" w:tentative="1">
+      <w:start w:val="1"/>
+      <w:numFmt w:val="lowerLetter"/>
+      <w:lvlText w:val="%5."/>
+      <w:lvlJc w:val="left"/>
+      <w:pPr>
+        <w:ind w:left="3600" w:hanging="360"/>
+      </w:pPr>
+    </w:lvl>
+    <w:lvl w:ilvl="5" w:tplc="0809001B" w:tentative="1">
+      <w:start w:val="1"/>
+      <w:numFmt w:val="lowerRoman"/>
+      <w:lvlText w:val="%6."/>
+      <w:lvlJc w:val="right"/>
+      <w:pPr>
+        <w:ind w:left="4320" w:hanging="180"/>
+      </w:pPr>
+    </w:lvl>
+    <w:lvl w:ilvl="6" w:tplc="0809000F" w:tentative="1">
+      <w:start w:val="1"/>
+      <w:numFmt w:val="decimal"/>
+      <w:lvlText w:val="%7."/>
+      <w:lvlJc w:val="left"/>
+      <w:pPr>
+        <w:ind w:left="5040" w:hanging="360"/>
+      </w:pPr>
+    </w:lvl>
+    <w:lvl w:ilvl="7" w:tplc="08090019" w:tentative="1">
+      <w:start w:val="1"/>
+      <w:numFmt w:val="lowerLetter"/>
+      <w:lvlText w:val="%8."/>
+      <w:lvlJc w:val="left"/>
+      <w:pPr>
+        <w:ind w:left="5760" w:hanging="360"/>
+      </w:pPr>
+    </w:lvl>
+    <w:lvl w:ilvl="8" w:tplc="0809001B" w:tentative="1">
+      <w:start w:val="1"/>
+      <w:numFmt w:val="lowerRoman"/>
+      <w:lvlText w:val="%9."/>
+      <w:lvlJc w:val="right"/>
+      <w:pPr>
+        <w:ind w:left="6480" w:hanging="180"/>
+      </w:pPr>
+    </w:lvl>
+  </w:abstractNum>
+  <w:abstractNum w:abstractNumId="1" w15:restartNumberingAfterBreak="0">
     <w:nsid w:val="0FD052F2"/>
     <w:multiLevelType w:val="hybridMultilevel"/>
     <w:tmpl w:val="BDD66454"/>
@@ -2087,7 +3899,120 @@
       </w:rPr>
     </w:lvl>
   </w:abstractNum>
-  <w:abstractNum w:abstractNumId="1" w15:restartNumberingAfterBreak="0">
+  <w:abstractNum w:abstractNumId="2" w15:restartNumberingAfterBreak="0">
+    <w:nsid w:val="1F326A9A"/>
+    <w:multiLevelType w:val="hybridMultilevel"/>
+    <w:tmpl w:val="B49EB2CE"/>
+    <w:lvl w:ilvl="0" w:tplc="CEB22C4C">
+      <w:start w:val="1"/>
+      <w:numFmt w:val="bullet"/>
+      <w:lvlText w:val="-"/>
+      <w:lvlJc w:val="left"/>
+      <w:pPr>
+        <w:ind w:left="720" w:hanging="360"/>
+      </w:pPr>
+      <w:rPr>
+        <w:rFonts w:ascii="Calibri" w:eastAsiaTheme="minorHAnsi" w:hAnsi="Calibri" w:cs="Calibri" w:hint="default"/>
+      </w:rPr>
+    </w:lvl>
+    <w:lvl w:ilvl="1" w:tplc="08090003" w:tentative="1">
+      <w:start w:val="1"/>
+      <w:numFmt w:val="bullet"/>
+      <w:lvlText w:val="o"/>
+      <w:lvlJc w:val="left"/>
+      <w:pPr>
+        <w:ind w:left="1440" w:hanging="360"/>
+      </w:pPr>
+      <w:rPr>
+        <w:rFonts w:ascii="Courier New" w:hAnsi="Courier New" w:cs="Courier New" w:hint="default"/>
+      </w:rPr>
+    </w:lvl>
+    <w:lvl w:ilvl="2" w:tplc="08090005" w:tentative="1">
+      <w:start w:val="1"/>
+      <w:numFmt w:val="bullet"/>
+      <w:lvlText w:val=""/>
+      <w:lvlJc w:val="left"/>
+      <w:pPr>
+        <w:ind w:left="2160" w:hanging="360"/>
+      </w:pPr>
+      <w:rPr>
+        <w:rFonts w:ascii="Wingdings" w:hAnsi="Wingdings" w:hint="default"/>
+      </w:rPr>
+    </w:lvl>
+    <w:lvl w:ilvl="3" w:tplc="08090001" w:tentative="1">
+      <w:start w:val="1"/>
+      <w:numFmt w:val="bullet"/>
+      <w:lvlText w:val=""/>
+      <w:lvlJc w:val="left"/>
+      <w:pPr>
+        <w:ind w:left="2880" w:hanging="360"/>
+      </w:pPr>
+      <w:rPr>
+        <w:rFonts w:ascii="Symbol" w:hAnsi="Symbol" w:hint="default"/>
+      </w:rPr>
+    </w:lvl>
+    <w:lvl w:ilvl="4" w:tplc="08090003" w:tentative="1">
+      <w:start w:val="1"/>
+      <w:numFmt w:val="bullet"/>
+      <w:lvlText w:val="o"/>
+      <w:lvlJc w:val="left"/>
+      <w:pPr>
+        <w:ind w:left="3600" w:hanging="360"/>
+      </w:pPr>
+      <w:rPr>
+        <w:rFonts w:ascii="Courier New" w:hAnsi="Courier New" w:cs="Courier New" w:hint="default"/>
+      </w:rPr>
+    </w:lvl>
+    <w:lvl w:ilvl="5" w:tplc="08090005" w:tentative="1">
+      <w:start w:val="1"/>
+      <w:numFmt w:val="bullet"/>
+      <w:lvlText w:val=""/>
+      <w:lvlJc w:val="left"/>
+      <w:pPr>
+        <w:ind w:left="4320" w:hanging="360"/>
+      </w:pPr>
+      <w:rPr>
+        <w:rFonts w:ascii="Wingdings" w:hAnsi="Wingdings" w:hint="default"/>
+      </w:rPr>
+    </w:lvl>
+    <w:lvl w:ilvl="6" w:tplc="08090001" w:tentative="1">
+      <w:start w:val="1"/>
+      <w:numFmt w:val="bullet"/>
+      <w:lvlText w:val=""/>
+      <w:lvlJc w:val="left"/>
+      <w:pPr>
+        <w:ind w:left="5040" w:hanging="360"/>
+      </w:pPr>
+      <w:rPr>
+        <w:rFonts w:ascii="Symbol" w:hAnsi="Symbol" w:hint="default"/>
+      </w:rPr>
+    </w:lvl>
+    <w:lvl w:ilvl="7" w:tplc="08090003" w:tentative="1">
+      <w:start w:val="1"/>
+      <w:numFmt w:val="bullet"/>
+      <w:lvlText w:val="o"/>
+      <w:lvlJc w:val="left"/>
+      <w:pPr>
+        <w:ind w:left="5760" w:hanging="360"/>
+      </w:pPr>
+      <w:rPr>
+        <w:rFonts w:ascii="Courier New" w:hAnsi="Courier New" w:cs="Courier New" w:hint="default"/>
+      </w:rPr>
+    </w:lvl>
+    <w:lvl w:ilvl="8" w:tplc="08090005" w:tentative="1">
+      <w:start w:val="1"/>
+      <w:numFmt w:val="bullet"/>
+      <w:lvlText w:val=""/>
+      <w:lvlJc w:val="left"/>
+      <w:pPr>
+        <w:ind w:left="6480" w:hanging="360"/>
+      </w:pPr>
+      <w:rPr>
+        <w:rFonts w:ascii="Wingdings" w:hAnsi="Wingdings" w:hint="default"/>
+      </w:rPr>
+    </w:lvl>
+  </w:abstractNum>
+  <w:abstractNum w:abstractNumId="3" w15:restartNumberingAfterBreak="0">
     <w:nsid w:val="20DC576E"/>
     <w:multiLevelType w:val="hybridMultilevel"/>
     <w:tmpl w:val="AE546EA8"/>
@@ -2199,7 +4124,96 @@
       </w:rPr>
     </w:lvl>
   </w:abstractNum>
-  <w:abstractNum w:abstractNumId="2" w15:restartNumberingAfterBreak="0">
+  <w:abstractNum w:abstractNumId="4" w15:restartNumberingAfterBreak="0">
+    <w:nsid w:val="2E4D706A"/>
+    <w:multiLevelType w:val="hybridMultilevel"/>
+    <w:tmpl w:val="D9A64072"/>
+    <w:lvl w:ilvl="0" w:tplc="91ACFB1A">
+      <w:start w:val="1"/>
+      <w:numFmt w:val="decimal"/>
+      <w:lvlText w:val="(%1)"/>
+      <w:lvlJc w:val="left"/>
+      <w:pPr>
+        <w:ind w:left="3960" w:hanging="360"/>
+      </w:pPr>
+      <w:rPr>
+        <w:rFonts w:hint="default"/>
+      </w:rPr>
+    </w:lvl>
+    <w:lvl w:ilvl="1" w:tplc="08090019" w:tentative="1">
+      <w:start w:val="1"/>
+      <w:numFmt w:val="lowerLetter"/>
+      <w:lvlText w:val="%2."/>
+      <w:lvlJc w:val="left"/>
+      <w:pPr>
+        <w:ind w:left="4680" w:hanging="360"/>
+      </w:pPr>
+    </w:lvl>
+    <w:lvl w:ilvl="2" w:tplc="0809001B" w:tentative="1">
+      <w:start w:val="1"/>
+      <w:numFmt w:val="lowerRoman"/>
+      <w:lvlText w:val="%3."/>
+      <w:lvlJc w:val="right"/>
+      <w:pPr>
+        <w:ind w:left="5400" w:hanging="180"/>
+      </w:pPr>
+    </w:lvl>
+    <w:lvl w:ilvl="3" w:tplc="0809000F" w:tentative="1">
+      <w:start w:val="1"/>
+      <w:numFmt w:val="decimal"/>
+      <w:lvlText w:val="%4."/>
+      <w:lvlJc w:val="left"/>
+      <w:pPr>
+        <w:ind w:left="6120" w:hanging="360"/>
+      </w:pPr>
+    </w:lvl>
+    <w:lvl w:ilvl="4" w:tplc="08090019" w:tentative="1">
+      <w:start w:val="1"/>
+      <w:numFmt w:val="lowerLetter"/>
+      <w:lvlText w:val="%5."/>
+      <w:lvlJc w:val="left"/>
+      <w:pPr>
+        <w:ind w:left="6840" w:hanging="360"/>
+      </w:pPr>
+    </w:lvl>
+    <w:lvl w:ilvl="5" w:tplc="0809001B" w:tentative="1">
+      <w:start w:val="1"/>
+      <w:numFmt w:val="lowerRoman"/>
+      <w:lvlText w:val="%6."/>
+      <w:lvlJc w:val="right"/>
+      <w:pPr>
+        <w:ind w:left="7560" w:hanging="180"/>
+      </w:pPr>
+    </w:lvl>
+    <w:lvl w:ilvl="6" w:tplc="0809000F" w:tentative="1">
+      <w:start w:val="1"/>
+      <w:numFmt w:val="decimal"/>
+      <w:lvlText w:val="%7."/>
+      <w:lvlJc w:val="left"/>
+      <w:pPr>
+        <w:ind w:left="8280" w:hanging="360"/>
+      </w:pPr>
+    </w:lvl>
+    <w:lvl w:ilvl="7" w:tplc="08090019" w:tentative="1">
+      <w:start w:val="1"/>
+      <w:numFmt w:val="lowerLetter"/>
+      <w:lvlText w:val="%8."/>
+      <w:lvlJc w:val="left"/>
+      <w:pPr>
+        <w:ind w:left="9000" w:hanging="360"/>
+      </w:pPr>
+    </w:lvl>
+    <w:lvl w:ilvl="8" w:tplc="0809001B" w:tentative="1">
+      <w:start w:val="1"/>
+      <w:numFmt w:val="lowerRoman"/>
+      <w:lvlText w:val="%9."/>
+      <w:lvlJc w:val="right"/>
+      <w:pPr>
+        <w:ind w:left="9720" w:hanging="180"/>
+      </w:pPr>
+    </w:lvl>
+  </w:abstractNum>
+  <w:abstractNum w:abstractNumId="5" w15:restartNumberingAfterBreak="0">
     <w:nsid w:val="49D93D2C"/>
     <w:multiLevelType w:val="hybridMultilevel"/>
     <w:tmpl w:val="D7081124"/>
@@ -2311,7 +4325,7 @@
       </w:rPr>
     </w:lvl>
   </w:abstractNum>
-  <w:abstractNum w:abstractNumId="3" w15:restartNumberingAfterBreak="0">
+  <w:abstractNum w:abstractNumId="6" w15:restartNumberingAfterBreak="0">
     <w:nsid w:val="5F5C20E6"/>
     <w:multiLevelType w:val="hybridMultilevel"/>
     <w:tmpl w:val="A438652A"/>
@@ -2424,7 +4438,7 @@
       </w:rPr>
     </w:lvl>
   </w:abstractNum>
-  <w:abstractNum w:abstractNumId="4" w15:restartNumberingAfterBreak="0">
+  <w:abstractNum w:abstractNumId="7" w15:restartNumberingAfterBreak="0">
     <w:nsid w:val="726B4463"/>
     <w:multiLevelType w:val="hybridMultilevel"/>
     <w:tmpl w:val="560EBBEE"/>
@@ -2537,10 +4551,10 @@
       </w:rPr>
     </w:lvl>
   </w:abstractNum>
-  <w:abstractNum w:abstractNumId="5" w15:restartNumberingAfterBreak="0">
+  <w:abstractNum w:abstractNumId="8" w15:restartNumberingAfterBreak="0">
     <w:nsid w:val="73263FA7"/>
     <w:multiLevelType w:val="hybridMultilevel"/>
-    <w:tmpl w:val="D23249F4"/>
+    <w:tmpl w:val="75E43586"/>
     <w:lvl w:ilvl="0" w:tplc="08090001">
       <w:start w:val="1"/>
       <w:numFmt w:val="bullet"/>
@@ -2589,68 +4603,68 @@
         <w:rFonts w:ascii="Symbol" w:hAnsi="Symbol" w:hint="default"/>
       </w:rPr>
     </w:lvl>
-    <w:lvl w:ilvl="4" w:tplc="08090003" w:tentative="1">
+    <w:lvl w:ilvl="4" w:tplc="BBF0994E">
+      <w:start w:val="1"/>
+      <w:numFmt w:val="bullet"/>
+      <w:lvlText w:val="-"/>
+      <w:lvlJc w:val="left"/>
+      <w:pPr>
+        <w:ind w:left="3240" w:hanging="360"/>
+      </w:pPr>
+      <w:rPr>
+        <w:rFonts w:ascii="Calibri" w:eastAsiaTheme="minorEastAsia" w:hAnsi="Calibri" w:cs="Calibri" w:hint="default"/>
+      </w:rPr>
+    </w:lvl>
+    <w:lvl w:ilvl="5" w:tplc="08090005" w:tentative="1">
+      <w:start w:val="1"/>
+      <w:numFmt w:val="bullet"/>
+      <w:lvlText w:val=""/>
+      <w:lvlJc w:val="left"/>
+      <w:pPr>
+        <w:ind w:left="3960" w:hanging="360"/>
+      </w:pPr>
+      <w:rPr>
+        <w:rFonts w:ascii="Wingdings" w:hAnsi="Wingdings" w:hint="default"/>
+      </w:rPr>
+    </w:lvl>
+    <w:lvl w:ilvl="6" w:tplc="08090001" w:tentative="1">
+      <w:start w:val="1"/>
+      <w:numFmt w:val="bullet"/>
+      <w:lvlText w:val=""/>
+      <w:lvlJc w:val="left"/>
+      <w:pPr>
+        <w:ind w:left="4680" w:hanging="360"/>
+      </w:pPr>
+      <w:rPr>
+        <w:rFonts w:ascii="Symbol" w:hAnsi="Symbol" w:hint="default"/>
+      </w:rPr>
+    </w:lvl>
+    <w:lvl w:ilvl="7" w:tplc="08090003" w:tentative="1">
       <w:start w:val="1"/>
       <w:numFmt w:val="bullet"/>
       <w:lvlText w:val="o"/>
       <w:lvlJc w:val="left"/>
       <w:pPr>
-        <w:ind w:left="3240" w:hanging="360"/>
+        <w:ind w:left="5400" w:hanging="360"/>
       </w:pPr>
       <w:rPr>
         <w:rFonts w:ascii="Courier New" w:hAnsi="Courier New" w:cs="Courier New" w:hint="default"/>
       </w:rPr>
     </w:lvl>
-    <w:lvl w:ilvl="5" w:tplc="08090005" w:tentative="1">
+    <w:lvl w:ilvl="8" w:tplc="08090005" w:tentative="1">
       <w:start w:val="1"/>
       <w:numFmt w:val="bullet"/>
       <w:lvlText w:val=""/>
       <w:lvlJc w:val="left"/>
       <w:pPr>
-        <w:ind w:left="3960" w:hanging="360"/>
+        <w:ind w:left="6120" w:hanging="360"/>
       </w:pPr>
       <w:rPr>
         <w:rFonts w:ascii="Wingdings" w:hAnsi="Wingdings" w:hint="default"/>
       </w:rPr>
     </w:lvl>
-    <w:lvl w:ilvl="6" w:tplc="08090001" w:tentative="1">
-      <w:start w:val="1"/>
-      <w:numFmt w:val="bullet"/>
-      <w:lvlText w:val=""/>
-      <w:lvlJc w:val="left"/>
-      <w:pPr>
-        <w:ind w:left="4680" w:hanging="360"/>
-      </w:pPr>
-      <w:rPr>
-        <w:rFonts w:ascii="Symbol" w:hAnsi="Symbol" w:hint="default"/>
-      </w:rPr>
-    </w:lvl>
-    <w:lvl w:ilvl="7" w:tplc="08090003" w:tentative="1">
-      <w:start w:val="1"/>
-      <w:numFmt w:val="bullet"/>
-      <w:lvlText w:val="o"/>
-      <w:lvlJc w:val="left"/>
-      <w:pPr>
-        <w:ind w:left="5400" w:hanging="360"/>
-      </w:pPr>
-      <w:rPr>
-        <w:rFonts w:ascii="Courier New" w:hAnsi="Courier New" w:cs="Courier New" w:hint="default"/>
-      </w:rPr>
-    </w:lvl>
-    <w:lvl w:ilvl="8" w:tplc="08090005" w:tentative="1">
-      <w:start w:val="1"/>
-      <w:numFmt w:val="bullet"/>
-      <w:lvlText w:val=""/>
-      <w:lvlJc w:val="left"/>
-      <w:pPr>
-        <w:ind w:left="6120" w:hanging="360"/>
-      </w:pPr>
-      <w:rPr>
-        <w:rFonts w:ascii="Wingdings" w:hAnsi="Wingdings" w:hint="default"/>
-      </w:rPr>
-    </w:lvl>
   </w:abstractNum>
-  <w:abstractNum w:abstractNumId="6" w15:restartNumberingAfterBreak="0">
+  <w:abstractNum w:abstractNumId="9" w15:restartNumberingAfterBreak="0">
     <w:nsid w:val="7BA52F70"/>
     <w:multiLevelType w:val="hybridMultilevel"/>
     <w:tmpl w:val="EC8EC9D2"/>
@@ -2763,24 +4777,33 @@
     </w:lvl>
   </w:abstractNum>
   <w:num w:numId="1">
+    <w:abstractNumId w:val="8"/>
+  </w:num>
+  <w:num w:numId="2">
+    <w:abstractNumId w:val="3"/>
+  </w:num>
+  <w:num w:numId="3">
+    <w:abstractNumId w:val="9"/>
+  </w:num>
+  <w:num w:numId="4">
+    <w:abstractNumId w:val="6"/>
+  </w:num>
+  <w:num w:numId="5">
+    <w:abstractNumId w:val="7"/>
+  </w:num>
+  <w:num w:numId="6">
     <w:abstractNumId w:val="5"/>
   </w:num>
-  <w:num w:numId="2">
+  <w:num w:numId="7">
     <w:abstractNumId w:val="1"/>
   </w:num>
-  <w:num w:numId="3">
-    <w:abstractNumId w:val="6"/>
-  </w:num>
-  <w:num w:numId="4">
-    <w:abstractNumId w:val="3"/>
-  </w:num>
-  <w:num w:numId="5">
+  <w:num w:numId="8">
     <w:abstractNumId w:val="4"/>
   </w:num>
-  <w:num w:numId="6">
+  <w:num w:numId="9">
     <w:abstractNumId w:val="2"/>
   </w:num>
-  <w:num w:numId="7">
+  <w:num w:numId="10">
     <w:abstractNumId w:val="0"/>
   </w:num>
 </w:numbering>
@@ -3328,6 +5351,16 @@
       <w:lang w:val="en-GB"/>
     </w:rPr>
   </w:style>
+  <w:style w:type="character" w:styleId="PlaceholderText">
+    <w:name w:val="Placeholder Text"/>
+    <w:basedOn w:val="DefaultParagraphFont"/>
+    <w:uiPriority w:val="99"/>
+    <w:semiHidden/>
+    <w:rsid w:val="0070394D"/>
+    <w:rPr>
+      <w:color w:val="808080"/>
+    </w:rPr>
+  </w:style>
 </w:styles>
 </file>
 

</xml_diff>